<commit_message>
protorypes toegevoegd in documenten.
</commit_message>
<xml_diff>
--- a/Documentatie/KT1/ad.4.3_Prototype_gebaseerd_op_Interview.docx
+++ b/Documentatie/KT1/ad.4.3_Prototype_gebaseerd_op_Interview.docx
@@ -1,6 +1,6 @@
 
 <file path=word/document.xml><?xml version="1.0" encoding="utf-8"?>
-<w:document xmlns:wpc="http://schemas.microsoft.com/office/word/2010/wordprocessingCanvas" xmlns:mc="http://schemas.openxmlformats.org/markup-compatibility/2006" xmlns:o="urn:schemas-microsoft-com:office:office" xmlns:r="http://schemas.openxmlformats.org/officeDocument/2006/relationships" xmlns:m="http://schemas.openxmlformats.org/officeDocument/2006/math" xmlns:v="urn:schemas-microsoft-com:vml" xmlns:wp14="http://schemas.microsoft.com/office/word/2010/wordprocessingDrawing" xmlns:wp="http://schemas.openxmlformats.org/drawingml/2006/wordprocessingDrawing" xmlns:w10="urn:schemas-microsoft-com:office:word" xmlns:w="http://schemas.openxmlformats.org/wordprocessingml/2006/main" xmlns:w14="http://schemas.microsoft.com/office/word/2010/wordml" xmlns:w15="http://schemas.microsoft.com/office/word/2012/wordml" xmlns:wpg="http://schemas.microsoft.com/office/word/2010/wordprocessingGroup" xmlns:wpi="http://schemas.microsoft.com/office/word/2010/wordprocessingInk" xmlns:wne="http://schemas.microsoft.com/office/word/2006/wordml" xmlns:wps="http://schemas.microsoft.com/office/word/2010/wordprocessingShape" mc:Ignorable="w14 w15 wp14">
+<w:document xmlns:wpc="http://schemas.microsoft.com/office/word/2010/wordprocessingCanvas" xmlns:mc="http://schemas.openxmlformats.org/markup-compatibility/2006" xmlns:o="urn:schemas-microsoft-com:office:office" xmlns:r="http://schemas.openxmlformats.org/officeDocument/2006/relationships" xmlns:m="http://schemas.openxmlformats.org/officeDocument/2006/math" xmlns:v="urn:schemas-microsoft-com:vml" xmlns:wp14="http://schemas.microsoft.com/office/word/2010/wordprocessingDrawing" xmlns:wp="http://schemas.openxmlformats.org/drawingml/2006/wordprocessingDrawing" xmlns:w10="urn:schemas-microsoft-com:office:word" xmlns:w="http://schemas.openxmlformats.org/wordprocessingml/2006/main" xmlns:w14="http://schemas.microsoft.com/office/word/2010/wordml" xmlns:wpg="http://schemas.microsoft.com/office/word/2010/wordprocessingGroup" xmlns:wpi="http://schemas.microsoft.com/office/word/2010/wordprocessingInk" xmlns:wne="http://schemas.microsoft.com/office/word/2006/wordml" xmlns:wps="http://schemas.microsoft.com/office/word/2010/wordprocessingShape" mc:Ignorable="w14 wp14">
   <w:body>
     <w:sdt>
       <w:sdtPr>
@@ -14,7 +14,7 @@
       <w:sdtContent>
         <w:p>
           <w:pPr>
-            <w:pStyle w:val="NoSpacing"/>
+            <w:pStyle w:val="Geenafstand"/>
           </w:pPr>
           <w:r>
             <w:rPr>
@@ -24,7 +24,7 @@
             <mc:AlternateContent>
               <mc:Choice Requires="wpg">
                 <w:drawing>
-                  <wp:anchor distT="0" distB="0" distL="114300" distR="114300" simplePos="0" relativeHeight="251659264" behindDoc="1" locked="0" layoutInCell="1" allowOverlap="1">
+                  <wp:anchor distT="0" distB="0" distL="114300" distR="114300" simplePos="0" relativeHeight="251659264" behindDoc="1" locked="0" layoutInCell="1" allowOverlap="1" wp14:anchorId="3AA79B76" wp14:editId="4B03C07A">
                     <wp:simplePos x="0" y="0"/>
                     <mc:AlternateContent>
                       <mc:Choice Requires="wp14">
@@ -154,7 +154,7 @@
                                   <w:sdtContent>
                                     <w:p>
                                       <w:pPr>
-                                        <w:pStyle w:val="NoSpacing"/>
+                                        <w:pStyle w:val="Geenafstand"/>
                                         <w:jc w:val="right"/>
                                         <w:rPr>
                                           <w:color w:val="FFFFFF" w:themeColor="background1"/>
@@ -3467,7 +3467,7 @@
                             <w:sdtContent>
                               <w:p>
                                 <w:pPr>
-                                  <w:pStyle w:val="NoSpacing"/>
+                                  <w:pStyle w:val="Geenafstand"/>
                                   <w:jc w:val="right"/>
                                   <w:rPr>
                                     <w:color w:val="FFFFFF" w:themeColor="background1"/>
@@ -3602,7 +3602,7 @@
             <mc:AlternateContent>
               <mc:Choice Requires="wps">
                 <w:drawing>
-                  <wp:anchor distT="0" distB="0" distL="114300" distR="114300" simplePos="0" relativeHeight="251661312" behindDoc="0" locked="0" layoutInCell="1" allowOverlap="1">
+                  <wp:anchor distT="0" distB="0" distL="114300" distR="114300" simplePos="0" relativeHeight="251661312" behindDoc="0" locked="0" layoutInCell="1" allowOverlap="1" wp14:anchorId="69FBF484" wp14:editId="01E050E3">
                     <wp:simplePos x="0" y="0"/>
                     <mc:AlternateContent>
                       <mc:Choice Requires="wp14">
@@ -3669,7 +3669,7 @@
                             <w:txbxContent>
                               <w:p>
                                 <w:pPr>
-                                  <w:pStyle w:val="NoSpacing"/>
+                                  <w:pStyle w:val="Geenafstand"/>
                                   <w:rPr>
                                     <w:color w:val="5B9BD5" w:themeColor="accent1"/>
                                     <w:sz w:val="26"/>
@@ -3704,7 +3704,7 @@
                               </w:p>
                               <w:p>
                                 <w:pPr>
-                                  <w:pStyle w:val="NoSpacing"/>
+                                  <w:pStyle w:val="Geenafstand"/>
                                   <w:rPr>
                                     <w:color w:val="5B9BD5" w:themeColor="accent1"/>
                                     <w:sz w:val="26"/>
@@ -3717,18 +3717,8 @@
                                     <w:sz w:val="26"/>
                                     <w:szCs w:val="26"/>
                                   </w:rPr>
-                                  <w:t xml:space="preserve">Steven </w:t>
+                                  <w:t>Steven Logghe</w:t>
                                 </w:r>
-                                <w:proofErr w:type="spellStart"/>
-                                <w:r>
-                                  <w:rPr>
-                                    <w:color w:val="5B9BD5" w:themeColor="accent1"/>
-                                    <w:sz w:val="26"/>
-                                    <w:szCs w:val="26"/>
-                                  </w:rPr>
-                                  <w:t>Logghe</w:t>
-                                </w:r>
-                                <w:proofErr w:type="spellEnd"/>
                               </w:p>
                             </w:txbxContent>
                           </wps:txbx>
@@ -3761,7 +3751,7 @@
                       <w:txbxContent>
                         <w:p>
                           <w:pPr>
-                            <w:pStyle w:val="NoSpacing"/>
+                            <w:pStyle w:val="Geenafstand"/>
                             <w:rPr>
                               <w:color w:val="5B9BD5" w:themeColor="accent1"/>
                               <w:sz w:val="26"/>
@@ -3796,7 +3786,7 @@
                         </w:p>
                         <w:p>
                           <w:pPr>
-                            <w:pStyle w:val="NoSpacing"/>
+                            <w:pStyle w:val="Geenafstand"/>
                             <w:rPr>
                               <w:color w:val="5B9BD5" w:themeColor="accent1"/>
                               <w:sz w:val="26"/>
@@ -3809,18 +3799,8 @@
                               <w:sz w:val="26"/>
                               <w:szCs w:val="26"/>
                             </w:rPr>
-                            <w:t xml:space="preserve">Steven </w:t>
+                            <w:t>Steven Logghe</w:t>
                           </w:r>
-                          <w:proofErr w:type="spellStart"/>
-                          <w:r>
-                            <w:rPr>
-                              <w:color w:val="5B9BD5" w:themeColor="accent1"/>
-                              <w:sz w:val="26"/>
-                              <w:szCs w:val="26"/>
-                            </w:rPr>
-                            <w:t>Logghe</w:t>
-                          </w:r>
-                          <w:proofErr w:type="spellEnd"/>
                         </w:p>
                       </w:txbxContent>
                     </v:textbox>
@@ -3840,7 +3820,7 @@
             <mc:AlternateContent>
               <mc:Choice Requires="wps">
                 <w:drawing>
-                  <wp:anchor distT="0" distB="0" distL="114300" distR="114300" simplePos="0" relativeHeight="251660288" behindDoc="0" locked="0" layoutInCell="1" allowOverlap="1">
+                  <wp:anchor distT="0" distB="0" distL="114300" distR="114300" simplePos="0" relativeHeight="251660288" behindDoc="0" locked="0" layoutInCell="1" allowOverlap="1" wp14:anchorId="158BBB48" wp14:editId="2C9C7015">
                     <wp:simplePos x="0" y="0"/>
                     <wp:positionH relativeFrom="page">
                       <wp:align>right</wp:align>
@@ -3898,7 +3878,7 @@
                             <w:txbxContent>
                               <w:p>
                                 <w:pPr>
-                                  <w:pStyle w:val="NoSpacing"/>
+                                  <w:pStyle w:val="Geenafstand"/>
                                   <w:rPr>
                                     <w:rFonts w:asciiTheme="majorHAnsi" w:eastAsiaTheme="majorEastAsia" w:hAnsiTheme="majorHAnsi" w:cstheme="majorBidi"/>
                                     <w:color w:val="262626" w:themeColor="text1" w:themeTint="D9"/>
@@ -3995,7 +3975,7 @@
                       <w:txbxContent>
                         <w:p>
                           <w:pPr>
-                            <w:pStyle w:val="NoSpacing"/>
+                            <w:pStyle w:val="Geenafstand"/>
                             <w:rPr>
                               <w:rFonts w:asciiTheme="majorHAnsi" w:eastAsiaTheme="majorEastAsia" w:hAnsiTheme="majorHAnsi" w:cstheme="majorBidi"/>
                               <w:color w:val="262626" w:themeColor="text1" w:themeTint="D9"/>
@@ -4103,7 +4083,7 @@
       <w:sdtContent>
         <w:p>
           <w:pPr>
-            <w:pStyle w:val="TOCHeading"/>
+            <w:pStyle w:val="Kopvaninhoudsopgave"/>
           </w:pPr>
           <w:r>
             <w:t>Inhoudsopgave</w:t>
@@ -4111,7 +4091,7 @@
         </w:p>
         <w:p>
           <w:pPr>
-            <w:pStyle w:val="TOC1"/>
+            <w:pStyle w:val="Inhopg1"/>
             <w:tabs>
               <w:tab w:val="right" w:leader="dot" w:pos="9062"/>
             </w:tabs>
@@ -4130,7 +4110,7 @@
           <w:r>
             <w:fldChar w:fldCharType="separate"/>
           </w:r>
-          <w:hyperlink w:anchor="_Toc481404468" w:history="1">
+          <w:hyperlink w:anchor="_Toc481403973" w:history="1">
             <w:r>
               <w:rPr>
                 <w:rStyle w:val="Hyperlink"/>
@@ -4157,7 +4137,7 @@
                 <w:noProof/>
                 <w:webHidden/>
               </w:rPr>
-              <w:instrText xml:space="preserve"> PAGEREF _Toc481404468 \h </w:instrText>
+              <w:instrText xml:space="preserve"> PAGEREF _Toc481403973 \h </w:instrText>
             </w:r>
             <w:r>
               <w:rPr>
@@ -4190,7 +4170,7 @@
         </w:p>
         <w:p>
           <w:pPr>
-            <w:pStyle w:val="TOC1"/>
+            <w:pStyle w:val="Inhopg1"/>
             <w:tabs>
               <w:tab w:val="right" w:leader="dot" w:pos="9062"/>
             </w:tabs>
@@ -4200,7 +4180,7 @@
               <w:lang w:eastAsia="nl-NL"/>
             </w:rPr>
           </w:pPr>
-          <w:hyperlink w:anchor="_Toc481404469" w:history="1">
+          <w:hyperlink w:anchor="_Toc481403974" w:history="1">
             <w:r>
               <w:rPr>
                 <w:rStyle w:val="Hyperlink"/>
@@ -4227,7 +4207,7 @@
                 <w:noProof/>
                 <w:webHidden/>
               </w:rPr>
-              <w:instrText xml:space="preserve"> PAGEREF _Toc481404469 \h </w:instrText>
+              <w:instrText xml:space="preserve"> PAGEREF _Toc481403974 \h </w:instrText>
             </w:r>
             <w:r>
               <w:rPr>
@@ -4260,7 +4240,7 @@
         </w:p>
         <w:p>
           <w:pPr>
-            <w:pStyle w:val="TOC1"/>
+            <w:pStyle w:val="Inhopg1"/>
             <w:tabs>
               <w:tab w:val="right" w:leader="dot" w:pos="9062"/>
             </w:tabs>
@@ -4270,7 +4250,7 @@
               <w:lang w:eastAsia="nl-NL"/>
             </w:rPr>
           </w:pPr>
-          <w:hyperlink w:anchor="_Toc481404470" w:history="1">
+          <w:hyperlink w:anchor="_Toc481403975" w:history="1">
             <w:r>
               <w:rPr>
                 <w:rStyle w:val="Hyperlink"/>
@@ -4297,7 +4277,7 @@
                 <w:noProof/>
                 <w:webHidden/>
               </w:rPr>
-              <w:instrText xml:space="preserve"> PAGEREF _Toc481404470 \h </w:instrText>
+              <w:instrText xml:space="preserve"> PAGEREF _Toc481403975 \h </w:instrText>
             </w:r>
             <w:r>
               <w:rPr>
@@ -4330,7 +4310,7 @@
         </w:p>
         <w:p>
           <w:pPr>
-            <w:pStyle w:val="TOC1"/>
+            <w:pStyle w:val="Inhopg1"/>
             <w:tabs>
               <w:tab w:val="right" w:leader="dot" w:pos="9062"/>
             </w:tabs>
@@ -4340,7 +4320,7 @@
               <w:lang w:eastAsia="nl-NL"/>
             </w:rPr>
           </w:pPr>
-          <w:hyperlink w:anchor="_Toc481404471" w:history="1">
+          <w:hyperlink w:anchor="_Toc481403976" w:history="1">
             <w:r>
               <w:rPr>
                 <w:rStyle w:val="Hyperlink"/>
@@ -4367,7 +4347,7 @@
                 <w:noProof/>
                 <w:webHidden/>
               </w:rPr>
-              <w:instrText xml:space="preserve"> PAGEREF _Toc481404471 \h </w:instrText>
+              <w:instrText xml:space="preserve"> PAGEREF _Toc481403976 \h </w:instrText>
             </w:r>
             <w:r>
               <w:rPr>
@@ -4411,30 +4391,28 @@
     </w:sdt>
     <w:p>
       <w:pPr>
-        <w:pStyle w:val="NoSpacing"/>
+        <w:pStyle w:val="Geenafstand"/>
       </w:pPr>
       <w:r>
         <w:br w:type="page"/>
       </w:r>
-      <w:bookmarkStart w:id="0" w:name="_GoBack"/>
-      <w:bookmarkEnd w:id="0"/>
     </w:p>
     <w:p>
       <w:pPr>
-        <w:pStyle w:val="Heading1"/>
+        <w:pStyle w:val="Kop1"/>
       </w:pPr>
-      <w:bookmarkStart w:id="1" w:name="_Toc475556353"/>
-      <w:bookmarkStart w:id="2" w:name="_Toc481404468"/>
+      <w:bookmarkStart w:id="0" w:name="_Toc475556353"/>
+      <w:bookmarkStart w:id="1" w:name="_Toc481403973"/>
       <w:r>
         <w:lastRenderedPageBreak/>
         <w:t>Inleiding</w:t>
       </w:r>
+      <w:bookmarkEnd w:id="0"/>
       <w:bookmarkEnd w:id="1"/>
-      <w:bookmarkEnd w:id="2"/>
     </w:p>
     <w:p>
       <w:pPr>
-        <w:pStyle w:val="NoSpacing"/>
+        <w:pStyle w:val="Geenafstand"/>
       </w:pPr>
       <w:r>
         <w:t>Het doel van dit document is om</w:t>
@@ -4448,25 +4426,25 @@
     </w:p>
     <w:p>
       <w:pPr>
-        <w:pStyle w:val="NoSpacing"/>
+        <w:pStyle w:val="Geenafstand"/>
       </w:pPr>
     </w:p>
     <w:p>
       <w:pPr>
-        <w:pStyle w:val="NoSpacing"/>
+        <w:pStyle w:val="Geenafstand"/>
       </w:pPr>
     </w:p>
     <w:p>
       <w:pPr>
-        <w:pStyle w:val="Heading1"/>
+        <w:pStyle w:val="Kop1"/>
       </w:pPr>
-      <w:bookmarkStart w:id="3" w:name="_Toc475556354"/>
-      <w:bookmarkStart w:id="4" w:name="_Toc481404469"/>
+      <w:bookmarkStart w:id="2" w:name="_Toc475556354"/>
+      <w:bookmarkStart w:id="3" w:name="_Toc481403974"/>
       <w:r>
         <w:t>Prototypes</w:t>
       </w:r>
+      <w:bookmarkEnd w:id="2"/>
       <w:bookmarkEnd w:id="3"/>
-      <w:bookmarkEnd w:id="4"/>
     </w:p>
     <w:p>
       <w:pPr>
@@ -4479,7 +4457,7 @@
           <w:lang w:eastAsia="nl-NL"/>
         </w:rPr>
         <w:drawing>
-          <wp:anchor distT="0" distB="0" distL="114300" distR="114300" simplePos="0" relativeHeight="251663360" behindDoc="1" locked="0" layoutInCell="1" allowOverlap="0" wp14:anchorId="05E33C26" wp14:editId="79872630">
+          <wp:anchor distT="0" distB="0" distL="114300" distR="114300" simplePos="0" relativeHeight="251663360" behindDoc="1" locked="0" layoutInCell="1" allowOverlap="0" wp14:anchorId="0884A595" wp14:editId="63D0F156">
             <wp:simplePos x="0" y="0"/>
             <wp:positionH relativeFrom="page">
               <wp:align>right</wp:align>
@@ -4497,63 +4475,6 @@
                 <pic:pic xmlns:pic="http://schemas.openxmlformats.org/drawingml/2006/picture">
                   <pic:nvPicPr>
                     <pic:cNvPr id="7" name="Picture 7"/>
-                    <pic:cNvPicPr/>
-                  </pic:nvPicPr>
-                  <pic:blipFill>
-                    <a:blip r:embed="rId8"/>
-                    <a:stretch>
-                      <a:fillRect/>
-                    </a:stretch>
-                  </pic:blipFill>
-                  <pic:spPr>
-                    <a:xfrm rot="5400000">
-                      <a:off x="0" y="0"/>
-                      <a:ext cx="10706100" cy="7556500"/>
-                    </a:xfrm>
-                    <a:prstGeom prst="rect">
-                      <a:avLst/>
-                    </a:prstGeom>
-                  </pic:spPr>
-                </pic:pic>
-              </a:graphicData>
-            </a:graphic>
-          </wp:anchor>
-        </w:drawing>
-      </w:r>
-      <w:r>
-        <w:br w:type="page"/>
-      </w:r>
-    </w:p>
-    <w:p>
-      <w:pPr>
-        <w:spacing w:after="0"/>
-        <w:ind w:left="-1440" w:right="15418"/>
-      </w:pPr>
-      <w:r>
-        <w:rPr>
-          <w:noProof/>
-          <w:lang w:eastAsia="nl-NL"/>
-        </w:rPr>
-        <w:lastRenderedPageBreak/>
-        <w:drawing>
-          <wp:anchor distT="0" distB="0" distL="114300" distR="114300" simplePos="0" relativeHeight="251664384" behindDoc="0" locked="0" layoutInCell="1" allowOverlap="0" wp14:anchorId="50D0FBF8" wp14:editId="7C5F2EBC">
-            <wp:simplePos x="0" y="0"/>
-            <wp:positionH relativeFrom="page">
-              <wp:align>right</wp:align>
-            </wp:positionH>
-            <wp:positionV relativeFrom="page">
-              <wp:posOffset>1503045</wp:posOffset>
-            </wp:positionV>
-            <wp:extent cx="10706100" cy="7556500"/>
-            <wp:effectExtent l="0" t="6350" r="0" b="0"/>
-            <wp:wrapTopAndBottom/>
-            <wp:docPr id="11" name="Picture 11"/>
-            <wp:cNvGraphicFramePr/>
-            <a:graphic xmlns:a="http://schemas.openxmlformats.org/drawingml/2006/main">
-              <a:graphicData uri="http://schemas.openxmlformats.org/drawingml/2006/picture">
-                <pic:pic xmlns:pic="http://schemas.openxmlformats.org/drawingml/2006/picture">
-                  <pic:nvPicPr>
-                    <pic:cNvPr id="11" name="Picture 11"/>
                     <pic:cNvPicPr/>
                   </pic:nvPicPr>
                   <pic:blipFill>
@@ -4593,24 +4514,24 @@
         </w:rPr>
         <w:lastRenderedPageBreak/>
         <w:drawing>
-          <wp:anchor distT="0" distB="0" distL="114300" distR="114300" simplePos="0" relativeHeight="251665408" behindDoc="0" locked="0" layoutInCell="1" allowOverlap="0" wp14:anchorId="6A90D3BC" wp14:editId="5117D3CC">
+          <wp:anchor distT="0" distB="0" distL="114300" distR="114300" simplePos="0" relativeHeight="251664384" behindDoc="0" locked="0" layoutInCell="1" allowOverlap="0" wp14:anchorId="61C75086" wp14:editId="36690E2E">
             <wp:simplePos x="0" y="0"/>
             <wp:positionH relativeFrom="page">
               <wp:align>right</wp:align>
             </wp:positionH>
             <wp:positionV relativeFrom="page">
-              <wp:align>top</wp:align>
+              <wp:posOffset>1503045</wp:posOffset>
             </wp:positionV>
             <wp:extent cx="10706100" cy="7556500"/>
             <wp:effectExtent l="0" t="6350" r="0" b="0"/>
             <wp:wrapTopAndBottom/>
-            <wp:docPr id="41" name="Picture 41"/>
+            <wp:docPr id="11" name="Picture 11"/>
             <wp:cNvGraphicFramePr/>
             <a:graphic xmlns:a="http://schemas.openxmlformats.org/drawingml/2006/main">
               <a:graphicData uri="http://schemas.openxmlformats.org/drawingml/2006/picture">
                 <pic:pic xmlns:pic="http://schemas.openxmlformats.org/drawingml/2006/picture">
                   <pic:nvPicPr>
-                    <pic:cNvPr id="15" name="Picture 15"/>
+                    <pic:cNvPr id="11" name="Picture 11"/>
                     <pic:cNvPicPr/>
                   </pic:nvPicPr>
                   <pic:blipFill>
@@ -4650,7 +4571,7 @@
         </w:rPr>
         <w:lastRenderedPageBreak/>
         <w:drawing>
-          <wp:anchor distT="0" distB="0" distL="114300" distR="114300" simplePos="0" relativeHeight="251666432" behindDoc="0" locked="0" layoutInCell="1" allowOverlap="0" wp14:anchorId="1A2526A8" wp14:editId="1E48C3F0">
+          <wp:anchor distT="0" distB="0" distL="114300" distR="114300" simplePos="0" relativeHeight="251665408" behindDoc="0" locked="0" layoutInCell="1" allowOverlap="0" wp14:anchorId="7751CAF5" wp14:editId="17E40773">
             <wp:simplePos x="0" y="0"/>
             <wp:positionH relativeFrom="page">
               <wp:align>right</wp:align>
@@ -4661,13 +4582,13 @@
             <wp:extent cx="10706100" cy="7556500"/>
             <wp:effectExtent l="0" t="6350" r="0" b="0"/>
             <wp:wrapTopAndBottom/>
-            <wp:docPr id="42" name="Picture 42"/>
+            <wp:docPr id="41" name="Picture 41"/>
             <wp:cNvGraphicFramePr/>
             <a:graphic xmlns:a="http://schemas.openxmlformats.org/drawingml/2006/main">
               <a:graphicData uri="http://schemas.openxmlformats.org/drawingml/2006/picture">
                 <pic:pic xmlns:pic="http://schemas.openxmlformats.org/drawingml/2006/picture">
                   <pic:nvPicPr>
-                    <pic:cNvPr id="19" name="Picture 19"/>
+                    <pic:cNvPr id="15" name="Picture 15"/>
                     <pic:cNvPicPr/>
                   </pic:nvPicPr>
                   <pic:blipFill>
@@ -4707,7 +4628,7 @@
         </w:rPr>
         <w:lastRenderedPageBreak/>
         <w:drawing>
-          <wp:anchor distT="0" distB="0" distL="114300" distR="114300" simplePos="0" relativeHeight="251667456" behindDoc="0" locked="0" layoutInCell="1" allowOverlap="0" wp14:anchorId="68919DE9" wp14:editId="3563D7AD">
+          <wp:anchor distT="0" distB="0" distL="114300" distR="114300" simplePos="0" relativeHeight="251666432" behindDoc="0" locked="0" layoutInCell="1" allowOverlap="0" wp14:anchorId="21FE9694" wp14:editId="3EE37066">
             <wp:simplePos x="0" y="0"/>
             <wp:positionH relativeFrom="page">
               <wp:align>right</wp:align>
@@ -4718,13 +4639,13 @@
             <wp:extent cx="10706100" cy="7556500"/>
             <wp:effectExtent l="0" t="6350" r="0" b="0"/>
             <wp:wrapTopAndBottom/>
-            <wp:docPr id="43" name="Picture 43"/>
+            <wp:docPr id="42" name="Picture 42"/>
             <wp:cNvGraphicFramePr/>
             <a:graphic xmlns:a="http://schemas.openxmlformats.org/drawingml/2006/main">
               <a:graphicData uri="http://schemas.openxmlformats.org/drawingml/2006/picture">
                 <pic:pic xmlns:pic="http://schemas.openxmlformats.org/drawingml/2006/picture">
                   <pic:nvPicPr>
-                    <pic:cNvPr id="23" name="Picture 23"/>
+                    <pic:cNvPr id="19" name="Picture 19"/>
                     <pic:cNvPicPr/>
                   </pic:nvPicPr>
                   <pic:blipFill>
@@ -4764,7 +4685,7 @@
         </w:rPr>
         <w:lastRenderedPageBreak/>
         <w:drawing>
-          <wp:anchor distT="0" distB="0" distL="114300" distR="114300" simplePos="0" relativeHeight="251668480" behindDoc="0" locked="0" layoutInCell="1" allowOverlap="0" wp14:anchorId="5255CE21" wp14:editId="40D1B05D">
+          <wp:anchor distT="0" distB="0" distL="114300" distR="114300" simplePos="0" relativeHeight="251667456" behindDoc="0" locked="0" layoutInCell="1" allowOverlap="0" wp14:anchorId="365BE195" wp14:editId="7DE9D383">
             <wp:simplePos x="0" y="0"/>
             <wp:positionH relativeFrom="page">
               <wp:align>right</wp:align>
@@ -4775,13 +4696,13 @@
             <wp:extent cx="10706100" cy="7556500"/>
             <wp:effectExtent l="0" t="6350" r="0" b="0"/>
             <wp:wrapTopAndBottom/>
-            <wp:docPr id="44" name="Picture 44"/>
+            <wp:docPr id="43" name="Picture 43"/>
             <wp:cNvGraphicFramePr/>
             <a:graphic xmlns:a="http://schemas.openxmlformats.org/drawingml/2006/main">
               <a:graphicData uri="http://schemas.openxmlformats.org/drawingml/2006/picture">
                 <pic:pic xmlns:pic="http://schemas.openxmlformats.org/drawingml/2006/picture">
                   <pic:nvPicPr>
-                    <pic:cNvPr id="27" name="Picture 27"/>
+                    <pic:cNvPr id="23" name="Picture 23"/>
                     <pic:cNvPicPr/>
                   </pic:nvPicPr>
                   <pic:blipFill>
@@ -4821,7 +4742,7 @@
         </w:rPr>
         <w:lastRenderedPageBreak/>
         <w:drawing>
-          <wp:anchor distT="0" distB="0" distL="114300" distR="114300" simplePos="0" relativeHeight="251669504" behindDoc="0" locked="0" layoutInCell="1" allowOverlap="0" wp14:anchorId="4767BA99" wp14:editId="716E5F1D">
+          <wp:anchor distT="0" distB="0" distL="114300" distR="114300" simplePos="0" relativeHeight="251668480" behindDoc="0" locked="0" layoutInCell="1" allowOverlap="0" wp14:anchorId="0E64463F" wp14:editId="37E7A9E4">
             <wp:simplePos x="0" y="0"/>
             <wp:positionH relativeFrom="page">
               <wp:align>right</wp:align>
@@ -4832,13 +4753,13 @@
             <wp:extent cx="10706100" cy="7556500"/>
             <wp:effectExtent l="0" t="6350" r="0" b="0"/>
             <wp:wrapTopAndBottom/>
-            <wp:docPr id="45" name="Picture 45"/>
+            <wp:docPr id="44" name="Picture 44"/>
             <wp:cNvGraphicFramePr/>
             <a:graphic xmlns:a="http://schemas.openxmlformats.org/drawingml/2006/main">
               <a:graphicData uri="http://schemas.openxmlformats.org/drawingml/2006/picture">
                 <pic:pic xmlns:pic="http://schemas.openxmlformats.org/drawingml/2006/picture">
                   <pic:nvPicPr>
-                    <pic:cNvPr id="31" name="Picture 31"/>
+                    <pic:cNvPr id="27" name="Picture 27"/>
                     <pic:cNvPicPr/>
                   </pic:nvPicPr>
                   <pic:blipFill>
@@ -4878,7 +4799,7 @@
         </w:rPr>
         <w:lastRenderedPageBreak/>
         <w:drawing>
-          <wp:anchor distT="0" distB="0" distL="114300" distR="114300" simplePos="0" relativeHeight="251670528" behindDoc="0" locked="0" layoutInCell="1" allowOverlap="0" wp14:anchorId="3243CC14" wp14:editId="6DF8EE82">
+          <wp:anchor distT="0" distB="0" distL="114300" distR="114300" simplePos="0" relativeHeight="251669504" behindDoc="0" locked="0" layoutInCell="1" allowOverlap="0" wp14:anchorId="4D6D62D9" wp14:editId="7876028F">
             <wp:simplePos x="0" y="0"/>
             <wp:positionH relativeFrom="page">
               <wp:align>right</wp:align>
@@ -4889,13 +4810,13 @@
             <wp:extent cx="10706100" cy="7556500"/>
             <wp:effectExtent l="0" t="6350" r="0" b="0"/>
             <wp:wrapTopAndBottom/>
-            <wp:docPr id="35" name="Picture 35"/>
+            <wp:docPr id="45" name="Picture 45"/>
             <wp:cNvGraphicFramePr/>
             <a:graphic xmlns:a="http://schemas.openxmlformats.org/drawingml/2006/main">
               <a:graphicData uri="http://schemas.openxmlformats.org/drawingml/2006/picture">
                 <pic:pic xmlns:pic="http://schemas.openxmlformats.org/drawingml/2006/picture">
                   <pic:nvPicPr>
-                    <pic:cNvPr id="35" name="Picture 35"/>
+                    <pic:cNvPr id="31" name="Picture 31"/>
                     <pic:cNvPicPr/>
                   </pic:nvPicPr>
                   <pic:blipFill>
@@ -4919,21 +4840,87 @@
           </wp:anchor>
         </w:drawing>
       </w:r>
+      <w:r>
+        <w:br w:type="page"/>
+      </w:r>
     </w:p>
     <w:p>
       <w:pPr>
-        <w:pStyle w:val="Heading1"/>
+        <w:spacing w:after="0"/>
+        <w:ind w:left="-1440" w:right="15418"/>
       </w:pPr>
-      <w:bookmarkStart w:id="5" w:name="_Toc481404470"/>
       <w:r>
+        <w:rPr>
+          <w:noProof/>
+          <w:lang w:eastAsia="nl-NL"/>
+        </w:rPr>
         <w:lastRenderedPageBreak/>
-        <w:t>Afsluiting</w:t>
+        <w:drawing>
+          <wp:anchor distT="0" distB="0" distL="114300" distR="114300" simplePos="0" relativeHeight="251670528" behindDoc="0" locked="0" layoutInCell="1" allowOverlap="0" wp14:anchorId="624D1F15" wp14:editId="43AE617D">
+            <wp:simplePos x="0" y="0"/>
+            <wp:positionH relativeFrom="page">
+              <wp:align>right</wp:align>
+            </wp:positionH>
+            <wp:positionV relativeFrom="page">
+              <wp:align>top</wp:align>
+            </wp:positionV>
+            <wp:extent cx="10706100" cy="7556500"/>
+            <wp:effectExtent l="0" t="6350" r="0" b="0"/>
+            <wp:wrapTopAndBottom/>
+            <wp:docPr id="35" name="Picture 35"/>
+            <wp:cNvGraphicFramePr/>
+            <a:graphic xmlns:a="http://schemas.openxmlformats.org/drawingml/2006/main">
+              <a:graphicData uri="http://schemas.openxmlformats.org/drawingml/2006/picture">
+                <pic:pic xmlns:pic="http://schemas.openxmlformats.org/drawingml/2006/picture">
+                  <pic:nvPicPr>
+                    <pic:cNvPr id="35" name="Picture 35"/>
+                    <pic:cNvPicPr/>
+                  </pic:nvPicPr>
+                  <pic:blipFill>
+                    <a:blip r:embed="rId16"/>
+                    <a:stretch>
+                      <a:fillRect/>
+                    </a:stretch>
+                  </pic:blipFill>
+                  <pic:spPr>
+                    <a:xfrm rot="5400000">
+                      <a:off x="0" y="0"/>
+                      <a:ext cx="10706100" cy="7556500"/>
+                    </a:xfrm>
+                    <a:prstGeom prst="rect">
+                      <a:avLst/>
+                    </a:prstGeom>
+                  </pic:spPr>
+                </pic:pic>
+              </a:graphicData>
+            </a:graphic>
+          </wp:anchor>
+        </w:drawing>
       </w:r>
-      <w:bookmarkEnd w:id="5"/>
     </w:p>
     <w:p>
       <w:pPr>
-        <w:pStyle w:val="NoSpacing"/>
+        <w:pStyle w:val="Geenafstand"/>
+      </w:pPr>
+    </w:p>
+    <w:p>
+      <w:pPr>
+        <w:pStyle w:val="Geenafstand"/>
+      </w:pPr>
+    </w:p>
+    <w:p>
+      <w:pPr>
+        <w:pStyle w:val="Kop1"/>
+      </w:pPr>
+      <w:bookmarkStart w:id="4" w:name="_Toc481403975"/>
+      <w:r>
+        <w:t>Afsluiting</w:t>
+      </w:r>
+      <w:bookmarkEnd w:id="4"/>
+    </w:p>
+    <w:p>
+      <w:pPr>
+        <w:pStyle w:val="Geenafstand"/>
       </w:pPr>
       <w:r>
         <w:t xml:space="preserve">Mocht u akkoord willen gaan met </w:t>
@@ -4947,12 +4934,12 @@
     </w:p>
     <w:p>
       <w:pPr>
-        <w:pStyle w:val="NoSpacing"/>
+        <w:pStyle w:val="Geenafstand"/>
       </w:pPr>
     </w:p>
     <w:tbl>
       <w:tblPr>
-        <w:tblStyle w:val="TableGrid"/>
+        <w:tblStyle w:val="Tabelraster"/>
         <w:tblW w:w="0" w:type="auto"/>
         <w:tblBorders>
           <w:top w:val="none" w:sz="0" w:space="0" w:color="auto"/>
@@ -4975,7 +4962,7 @@
           </w:tcPr>
           <w:p>
             <w:pPr>
-              <w:pStyle w:val="NoSpacing"/>
+              <w:pStyle w:val="Geenafstand"/>
               <w:rPr>
                 <w:b/>
               </w:rPr>
@@ -4994,7 +4981,7 @@
           </w:tcPr>
           <w:p>
             <w:pPr>
-              <w:pStyle w:val="NoSpacing"/>
+              <w:pStyle w:val="Geenafstand"/>
               <w:rPr>
                 <w:b/>
               </w:rPr>
@@ -5015,17 +5002,17 @@
           </w:tcPr>
           <w:p>
             <w:pPr>
-              <w:pStyle w:val="NoSpacing"/>
+              <w:pStyle w:val="Geenafstand"/>
             </w:pPr>
           </w:p>
           <w:p>
             <w:pPr>
-              <w:pStyle w:val="NoSpacing"/>
+              <w:pStyle w:val="Geenafstand"/>
             </w:pPr>
           </w:p>
           <w:p>
             <w:pPr>
-              <w:pStyle w:val="NoSpacing"/>
+              <w:pStyle w:val="Geenafstand"/>
             </w:pPr>
             <w:r>
               <w:t>____________________________________________</w:t>
@@ -5038,7 +5025,7 @@
           </w:tcPr>
           <w:p>
             <w:pPr>
-              <w:pStyle w:val="NoSpacing"/>
+              <w:pStyle w:val="Geenafstand"/>
             </w:pPr>
           </w:p>
         </w:tc>
@@ -5046,22 +5033,24 @@
     </w:tbl>
     <w:p>
       <w:pPr>
-        <w:pStyle w:val="NoSpacing"/>
+        <w:pStyle w:val="Geenafstand"/>
       </w:pPr>
     </w:p>
     <w:p>
       <w:r>
         <w:br w:type="page"/>
       </w:r>
+      <w:bookmarkStart w:id="5" w:name="_GoBack"/>
+      <w:bookmarkEnd w:id="5"/>
     </w:p>
     <w:p>
       <w:pPr>
-        <w:pStyle w:val="Heading1"/>
+        <w:pStyle w:val="Kop1"/>
       </w:pPr>
       <w:bookmarkStart w:id="6" w:name="_Toc475434523"/>
       <w:bookmarkStart w:id="7" w:name="_Toc475436311"/>
       <w:bookmarkStart w:id="8" w:name="_Toc479241091"/>
-      <w:bookmarkStart w:id="9" w:name="_Toc481404471"/>
+      <w:bookmarkStart w:id="9" w:name="_Toc481403976"/>
       <w:r>
         <w:lastRenderedPageBreak/>
         <w:t>Revisies</w:t>
@@ -5073,7 +5062,7 @@
     </w:p>
     <w:tbl>
       <w:tblPr>
-        <w:tblStyle w:val="GridTable4-Accent5"/>
+        <w:tblStyle w:val="GridTable4Accent5"/>
         <w:tblW w:w="0" w:type="auto"/>
         <w:tblLook w:val="04A0" w:firstRow="1" w:lastRow="0" w:firstColumn="1" w:lastColumn="0" w:noHBand="0" w:noVBand="1"/>
       </w:tblPr>
@@ -5093,7 +5082,7 @@
           </w:tcPr>
           <w:p>
             <w:pPr>
-              <w:pStyle w:val="NoSpacing"/>
+              <w:pStyle w:val="Geenafstand"/>
             </w:pPr>
             <w:r>
               <w:t>Datum</w:t>
@@ -5106,7 +5095,7 @@
           </w:tcPr>
           <w:p>
             <w:pPr>
-              <w:pStyle w:val="NoSpacing"/>
+              <w:pStyle w:val="Geenafstand"/>
               <w:cnfStyle w:val="100000000000" w:firstRow="1" w:lastRow="0" w:firstColumn="0" w:lastColumn="0" w:oddVBand="0" w:evenVBand="0" w:oddHBand="0" w:evenHBand="0" w:firstRowFirstColumn="0" w:firstRowLastColumn="0" w:lastRowFirstColumn="0" w:lastRowLastColumn="0"/>
             </w:pPr>
             <w:r>
@@ -5120,7 +5109,7 @@
           </w:tcPr>
           <w:p>
             <w:pPr>
-              <w:pStyle w:val="NoSpacing"/>
+              <w:pStyle w:val="Geenafstand"/>
               <w:cnfStyle w:val="100000000000" w:firstRow="1" w:lastRow="0" w:firstColumn="0" w:lastColumn="0" w:oddVBand="0" w:evenVBand="0" w:oddHBand="0" w:evenHBand="0" w:firstRowFirstColumn="0" w:firstRowLastColumn="0" w:lastRowFirstColumn="0" w:lastRowLastColumn="0"/>
             </w:pPr>
             <w:r>
@@ -5140,7 +5129,7 @@
           </w:tcPr>
           <w:p>
             <w:pPr>
-              <w:pStyle w:val="NoSpacing"/>
+              <w:pStyle w:val="Geenafstand"/>
             </w:pPr>
             <w:r>
               <w:t>24-04-2017</w:t>
@@ -5148,7 +5137,7 @@
           </w:p>
           <w:p>
             <w:pPr>
-              <w:pStyle w:val="NoSpacing"/>
+              <w:pStyle w:val="Geenafstand"/>
             </w:pPr>
             <w:r>
               <w:t>10:04 CEST</w:t>
@@ -5161,7 +5150,7 @@
           </w:tcPr>
           <w:p>
             <w:pPr>
-              <w:pStyle w:val="NoSpacing"/>
+              <w:pStyle w:val="Geenafstand"/>
               <w:cnfStyle w:val="000000100000" w:firstRow="0" w:lastRow="0" w:firstColumn="0" w:lastColumn="0" w:oddVBand="0" w:evenVBand="0" w:oddHBand="1" w:evenHBand="0" w:firstRowFirstColumn="0" w:firstRowLastColumn="0" w:lastRowFirstColumn="0" w:lastRowLastColumn="0"/>
             </w:pPr>
             <w:r>
@@ -5178,7 +5167,7 @@
           </w:tcPr>
           <w:p>
             <w:pPr>
-              <w:pStyle w:val="NoSpacing"/>
+              <w:pStyle w:val="Geenafstand"/>
               <w:cnfStyle w:val="000000100000" w:firstRow="0" w:lastRow="0" w:firstColumn="0" w:lastColumn="0" w:oddVBand="0" w:evenVBand="0" w:oddHBand="1" w:evenHBand="0" w:firstRowFirstColumn="0" w:firstRowLastColumn="0" w:lastRowFirstColumn="0" w:lastRowLastColumn="0"/>
             </w:pPr>
             <w:r>
@@ -5195,7 +5184,7 @@
           </w:tcPr>
           <w:p>
             <w:pPr>
-              <w:pStyle w:val="NoSpacing"/>
+              <w:pStyle w:val="Geenafstand"/>
             </w:pPr>
             <w:r>
               <w:t>01-05-2017</w:t>
@@ -5203,7 +5192,7 @@
           </w:p>
           <w:p>
             <w:pPr>
-              <w:pStyle w:val="NoSpacing"/>
+              <w:pStyle w:val="Geenafstand"/>
             </w:pPr>
             <w:r>
               <w:t>12:10 CEST</w:t>
@@ -5216,7 +5205,7 @@
           </w:tcPr>
           <w:p>
             <w:pPr>
-              <w:pStyle w:val="NoSpacing"/>
+              <w:pStyle w:val="Geenafstand"/>
               <w:cnfStyle w:val="000000000000" w:firstRow="0" w:lastRow="0" w:firstColumn="0" w:lastColumn="0" w:oddVBand="0" w:evenVBand="0" w:oddHBand="0" w:evenHBand="0" w:firstRowFirstColumn="0" w:firstRowLastColumn="0" w:lastRowFirstColumn="0" w:lastRowLastColumn="0"/>
             </w:pPr>
             <w:r>
@@ -5230,7 +5219,7 @@
           </w:tcPr>
           <w:p>
             <w:pPr>
-              <w:pStyle w:val="NoSpacing"/>
+              <w:pStyle w:val="Geenafstand"/>
               <w:cnfStyle w:val="000000000000" w:firstRow="0" w:lastRow="0" w:firstColumn="0" w:lastColumn="0" w:oddVBand="0" w:evenVBand="0" w:oddHBand="0" w:evenHBand="0" w:firstRowFirstColumn="0" w:firstRowLastColumn="0" w:lastRowFirstColumn="0" w:lastRowLastColumn="0"/>
             </w:pPr>
             <w:r>
@@ -5242,11 +5231,11 @@
     </w:tbl>
     <w:p>
       <w:pPr>
-        <w:pStyle w:val="NoSpacing"/>
+        <w:pStyle w:val="Geenafstand"/>
       </w:pPr>
     </w:p>
     <w:sectPr>
-      <w:footerReference w:type="default" r:id="rId16"/>
+      <w:footerReference w:type="default" r:id="rId17"/>
       <w:pgSz w:w="11906" w:h="16838"/>
       <w:pgMar w:top="1417" w:right="1417" w:bottom="1417" w:left="1417" w:header="708" w:footer="708" w:gutter="0"/>
       <w:pgNumType w:start="0"/>
@@ -5259,7 +5248,7 @@
 </file>
 
 <file path=word/endnotes.xml><?xml version="1.0" encoding="utf-8"?>
-<w:endnotes xmlns:wpc="http://schemas.microsoft.com/office/word/2010/wordprocessingCanvas" xmlns:mc="http://schemas.openxmlformats.org/markup-compatibility/2006" xmlns:o="urn:schemas-microsoft-com:office:office" xmlns:r="http://schemas.openxmlformats.org/officeDocument/2006/relationships" xmlns:m="http://schemas.openxmlformats.org/officeDocument/2006/math" xmlns:v="urn:schemas-microsoft-com:vml" xmlns:wp14="http://schemas.microsoft.com/office/word/2010/wordprocessingDrawing" xmlns:wp="http://schemas.openxmlformats.org/drawingml/2006/wordprocessingDrawing" xmlns:w10="urn:schemas-microsoft-com:office:word" xmlns:w="http://schemas.openxmlformats.org/wordprocessingml/2006/main" xmlns:w14="http://schemas.microsoft.com/office/word/2010/wordml" xmlns:w15="http://schemas.microsoft.com/office/word/2012/wordml" xmlns:wpg="http://schemas.microsoft.com/office/word/2010/wordprocessingGroup" xmlns:wpi="http://schemas.microsoft.com/office/word/2010/wordprocessingInk" xmlns:wne="http://schemas.microsoft.com/office/word/2006/wordml" xmlns:wps="http://schemas.microsoft.com/office/word/2010/wordprocessingShape" mc:Ignorable="w14 w15 wp14">
+<w:endnotes xmlns:wpc="http://schemas.microsoft.com/office/word/2010/wordprocessingCanvas" xmlns:mc="http://schemas.openxmlformats.org/markup-compatibility/2006" xmlns:o="urn:schemas-microsoft-com:office:office" xmlns:r="http://schemas.openxmlformats.org/officeDocument/2006/relationships" xmlns:m="http://schemas.openxmlformats.org/officeDocument/2006/math" xmlns:v="urn:schemas-microsoft-com:vml" xmlns:wp14="http://schemas.microsoft.com/office/word/2010/wordprocessingDrawing" xmlns:wp="http://schemas.openxmlformats.org/drawingml/2006/wordprocessingDrawing" xmlns:w10="urn:schemas-microsoft-com:office:word" xmlns:w="http://schemas.openxmlformats.org/wordprocessingml/2006/main" xmlns:w14="http://schemas.microsoft.com/office/word/2010/wordml" xmlns:wpg="http://schemas.microsoft.com/office/word/2010/wordprocessingGroup" xmlns:wpi="http://schemas.microsoft.com/office/word/2010/wordprocessingInk" xmlns:wne="http://schemas.microsoft.com/office/word/2006/wordml" xmlns:wps="http://schemas.microsoft.com/office/word/2010/wordprocessingShape" mc:Ignorable="w14 wp14">
   <w:endnote w:type="separator" w:id="-1">
     <w:p>
       <w:pPr>
@@ -5284,7 +5273,7 @@
 </file>
 
 <file path=word/footer1.xml><?xml version="1.0" encoding="utf-8"?>
-<w:ftr xmlns:wpc="http://schemas.microsoft.com/office/word/2010/wordprocessingCanvas" xmlns:mc="http://schemas.openxmlformats.org/markup-compatibility/2006" xmlns:o="urn:schemas-microsoft-com:office:office" xmlns:r="http://schemas.openxmlformats.org/officeDocument/2006/relationships" xmlns:m="http://schemas.openxmlformats.org/officeDocument/2006/math" xmlns:v="urn:schemas-microsoft-com:vml" xmlns:wp14="http://schemas.microsoft.com/office/word/2010/wordprocessingDrawing" xmlns:wp="http://schemas.openxmlformats.org/drawingml/2006/wordprocessingDrawing" xmlns:w10="urn:schemas-microsoft-com:office:word" xmlns:w="http://schemas.openxmlformats.org/wordprocessingml/2006/main" xmlns:w14="http://schemas.microsoft.com/office/word/2010/wordml" xmlns:w15="http://schemas.microsoft.com/office/word/2012/wordml" xmlns:wpg="http://schemas.microsoft.com/office/word/2010/wordprocessingGroup" xmlns:wpi="http://schemas.microsoft.com/office/word/2010/wordprocessingInk" xmlns:wne="http://schemas.microsoft.com/office/word/2006/wordml" xmlns:wps="http://schemas.microsoft.com/office/word/2010/wordprocessingShape" mc:Ignorable="w14 w15 wp14">
+<w:ftr xmlns:wpc="http://schemas.microsoft.com/office/word/2010/wordprocessingCanvas" xmlns:mc="http://schemas.openxmlformats.org/markup-compatibility/2006" xmlns:o="urn:schemas-microsoft-com:office:office" xmlns:r="http://schemas.openxmlformats.org/officeDocument/2006/relationships" xmlns:m="http://schemas.openxmlformats.org/officeDocument/2006/math" xmlns:v="urn:schemas-microsoft-com:vml" xmlns:wp14="http://schemas.microsoft.com/office/word/2010/wordprocessingDrawing" xmlns:wp="http://schemas.openxmlformats.org/drawingml/2006/wordprocessingDrawing" xmlns:w10="urn:schemas-microsoft-com:office:word" xmlns:w="http://schemas.openxmlformats.org/wordprocessingml/2006/main" xmlns:w14="http://schemas.microsoft.com/office/word/2010/wordml" xmlns:wpg="http://schemas.microsoft.com/office/word/2010/wordprocessingGroup" xmlns:wpi="http://schemas.microsoft.com/office/word/2010/wordprocessingInk" xmlns:wne="http://schemas.microsoft.com/office/word/2006/wordml" xmlns:wps="http://schemas.microsoft.com/office/word/2010/wordprocessingShape" mc:Ignorable="w14 wp14">
   <w:sdt>
     <w:sdtPr>
       <w:id w:val="829867845"/>
@@ -5307,7 +5296,7 @@
         <w:sdtContent>
           <w:p>
             <w:pPr>
-              <w:pStyle w:val="Footer"/>
+              <w:pStyle w:val="Voettekst"/>
             </w:pPr>
             <w:r>
               <w:t>ad.4.3_Prototype_gebaseerd_op_Interview.docx</w:t>
@@ -5315,7 +5304,7 @@
           </w:p>
           <w:p>
             <w:pPr>
-              <w:pStyle w:val="Footer"/>
+              <w:pStyle w:val="Voettekst"/>
             </w:pPr>
             <w:r>
               <w:t xml:space="preserve">Casusnummer: </w:t>
@@ -5326,16 +5315,11 @@
           </w:p>
           <w:p>
             <w:pPr>
-              <w:pStyle w:val="Footer"/>
+              <w:pStyle w:val="Voettekst"/>
             </w:pPr>
             <w:r>
-              <w:t xml:space="preserve">Patrick van Batenburg, Steven </w:t>
+              <w:t>Patrick van Batenburg, Steven Logghe</w:t>
             </w:r>
-            <w:proofErr w:type="spellStart"/>
-            <w:r>
-              <w:t>Logghe</w:t>
-            </w:r>
-            <w:proofErr w:type="spellEnd"/>
             <w:r>
               <w:tab/>
             </w:r>
@@ -5439,7 +5423,7 @@
 </file>
 
 <file path=word/footnotes.xml><?xml version="1.0" encoding="utf-8"?>
-<w:footnotes xmlns:wpc="http://schemas.microsoft.com/office/word/2010/wordprocessingCanvas" xmlns:mc="http://schemas.openxmlformats.org/markup-compatibility/2006" xmlns:o="urn:schemas-microsoft-com:office:office" xmlns:r="http://schemas.openxmlformats.org/officeDocument/2006/relationships" xmlns:m="http://schemas.openxmlformats.org/officeDocument/2006/math" xmlns:v="urn:schemas-microsoft-com:vml" xmlns:wp14="http://schemas.microsoft.com/office/word/2010/wordprocessingDrawing" xmlns:wp="http://schemas.openxmlformats.org/drawingml/2006/wordprocessingDrawing" xmlns:w10="urn:schemas-microsoft-com:office:word" xmlns:w="http://schemas.openxmlformats.org/wordprocessingml/2006/main" xmlns:w14="http://schemas.microsoft.com/office/word/2010/wordml" xmlns:w15="http://schemas.microsoft.com/office/word/2012/wordml" xmlns:wpg="http://schemas.microsoft.com/office/word/2010/wordprocessingGroup" xmlns:wpi="http://schemas.microsoft.com/office/word/2010/wordprocessingInk" xmlns:wne="http://schemas.microsoft.com/office/word/2006/wordml" xmlns:wps="http://schemas.microsoft.com/office/word/2010/wordprocessingShape" mc:Ignorable="w14 w15 wp14">
+<w:footnotes xmlns:wpc="http://schemas.microsoft.com/office/word/2010/wordprocessingCanvas" xmlns:mc="http://schemas.openxmlformats.org/markup-compatibility/2006" xmlns:o="urn:schemas-microsoft-com:office:office" xmlns:r="http://schemas.openxmlformats.org/officeDocument/2006/relationships" xmlns:m="http://schemas.openxmlformats.org/officeDocument/2006/math" xmlns:v="urn:schemas-microsoft-com:vml" xmlns:wp14="http://schemas.microsoft.com/office/word/2010/wordprocessingDrawing" xmlns:wp="http://schemas.openxmlformats.org/drawingml/2006/wordprocessingDrawing" xmlns:w10="urn:schemas-microsoft-com:office:word" xmlns:w="http://schemas.openxmlformats.org/wordprocessingml/2006/main" xmlns:w14="http://schemas.microsoft.com/office/word/2010/wordml" xmlns:wpg="http://schemas.microsoft.com/office/word/2010/wordprocessingGroup" xmlns:wpi="http://schemas.microsoft.com/office/word/2010/wordprocessingInk" xmlns:wne="http://schemas.microsoft.com/office/word/2006/wordml" xmlns:wps="http://schemas.microsoft.com/office/word/2010/wordprocessingShape" mc:Ignorable="w14 wp14">
   <w:footnote w:type="separator" w:id="-1">
     <w:p>
       <w:pPr>
@@ -5464,7 +5448,7 @@
 </file>
 
 <file path=word/styles.xml><?xml version="1.0" encoding="utf-8"?>
-<w:styles xmlns:mc="http://schemas.openxmlformats.org/markup-compatibility/2006" xmlns:r="http://schemas.openxmlformats.org/officeDocument/2006/relationships" xmlns:w="http://schemas.openxmlformats.org/wordprocessingml/2006/main" xmlns:w14="http://schemas.microsoft.com/office/word/2010/wordml" xmlns:w15="http://schemas.microsoft.com/office/word/2012/wordml" mc:Ignorable="w14 w15">
+<w:styles xmlns:mc="http://schemas.openxmlformats.org/markup-compatibility/2006" xmlns:r="http://schemas.openxmlformats.org/officeDocument/2006/relationships" xmlns:w="http://schemas.openxmlformats.org/wordprocessingml/2006/main" xmlns:w14="http://schemas.microsoft.com/office/word/2010/wordml" mc:Ignorable="w14">
   <w:docDefaults>
     <w:rPrDefault>
       <w:rPr>
@@ -5480,388 +5464,154 @@
       </w:pPr>
     </w:pPrDefault>
   </w:docDefaults>
-  <w:latentStyles w:defLockedState="0" w:defUIPriority="99" w:defSemiHidden="0" w:defUnhideWhenUsed="0" w:defQFormat="0" w:count="371">
-    <w:lsdException w:name="Normal" w:uiPriority="0" w:qFormat="1"/>
-    <w:lsdException w:name="heading 1" w:uiPriority="9" w:qFormat="1"/>
-    <w:lsdException w:name="heading 2" w:semiHidden="1" w:uiPriority="9" w:unhideWhenUsed="1" w:qFormat="1"/>
-    <w:lsdException w:name="heading 3" w:semiHidden="1" w:uiPriority="9" w:unhideWhenUsed="1" w:qFormat="1"/>
-    <w:lsdException w:name="heading 4" w:semiHidden="1" w:uiPriority="9" w:unhideWhenUsed="1" w:qFormat="1"/>
-    <w:lsdException w:name="heading 5" w:semiHidden="1" w:uiPriority="9" w:unhideWhenUsed="1" w:qFormat="1"/>
-    <w:lsdException w:name="heading 6" w:semiHidden="1" w:uiPriority="9" w:unhideWhenUsed="1" w:qFormat="1"/>
-    <w:lsdException w:name="heading 7" w:semiHidden="1" w:uiPriority="9" w:unhideWhenUsed="1" w:qFormat="1"/>
-    <w:lsdException w:name="heading 8" w:semiHidden="1" w:uiPriority="9" w:unhideWhenUsed="1" w:qFormat="1"/>
-    <w:lsdException w:name="heading 9" w:semiHidden="1" w:uiPriority="9" w:unhideWhenUsed="1" w:qFormat="1"/>
-    <w:lsdException w:name="index 1" w:semiHidden="1" w:unhideWhenUsed="1"/>
-    <w:lsdException w:name="index 2" w:semiHidden="1" w:unhideWhenUsed="1"/>
-    <w:lsdException w:name="index 3" w:semiHidden="1" w:unhideWhenUsed="1"/>
-    <w:lsdException w:name="index 4" w:semiHidden="1" w:unhideWhenUsed="1"/>
-    <w:lsdException w:name="index 5" w:semiHidden="1" w:unhideWhenUsed="1"/>
-    <w:lsdException w:name="index 6" w:semiHidden="1" w:unhideWhenUsed="1"/>
-    <w:lsdException w:name="index 7" w:semiHidden="1" w:unhideWhenUsed="1"/>
-    <w:lsdException w:name="index 8" w:semiHidden="1" w:unhideWhenUsed="1"/>
-    <w:lsdException w:name="index 9" w:semiHidden="1" w:unhideWhenUsed="1"/>
-    <w:lsdException w:name="toc 1" w:semiHidden="1" w:uiPriority="39" w:unhideWhenUsed="1"/>
-    <w:lsdException w:name="toc 2" w:semiHidden="1" w:uiPriority="39" w:unhideWhenUsed="1"/>
-    <w:lsdException w:name="toc 3" w:semiHidden="1" w:uiPriority="39" w:unhideWhenUsed="1"/>
-    <w:lsdException w:name="toc 4" w:semiHidden="1" w:uiPriority="39" w:unhideWhenUsed="1"/>
-    <w:lsdException w:name="toc 5" w:semiHidden="1" w:uiPriority="39" w:unhideWhenUsed="1"/>
-    <w:lsdException w:name="toc 6" w:semiHidden="1" w:uiPriority="39" w:unhideWhenUsed="1"/>
-    <w:lsdException w:name="toc 7" w:semiHidden="1" w:uiPriority="39" w:unhideWhenUsed="1"/>
-    <w:lsdException w:name="toc 8" w:semiHidden="1" w:uiPriority="39" w:unhideWhenUsed="1"/>
-    <w:lsdException w:name="toc 9" w:semiHidden="1" w:uiPriority="39" w:unhideWhenUsed="1"/>
-    <w:lsdException w:name="Normal Indent" w:semiHidden="1" w:unhideWhenUsed="1"/>
-    <w:lsdException w:name="footnote text" w:semiHidden="1" w:unhideWhenUsed="1"/>
-    <w:lsdException w:name="annotation text" w:semiHidden="1" w:unhideWhenUsed="1"/>
-    <w:lsdException w:name="header" w:semiHidden="1" w:unhideWhenUsed="1"/>
-    <w:lsdException w:name="footer" w:semiHidden="1" w:unhideWhenUsed="1"/>
-    <w:lsdException w:name="index heading" w:semiHidden="1" w:unhideWhenUsed="1"/>
-    <w:lsdException w:name="caption" w:semiHidden="1" w:uiPriority="35" w:unhideWhenUsed="1" w:qFormat="1"/>
-    <w:lsdException w:name="table of figures" w:semiHidden="1" w:unhideWhenUsed="1"/>
-    <w:lsdException w:name="envelope address" w:semiHidden="1" w:unhideWhenUsed="1"/>
-    <w:lsdException w:name="envelope return" w:semiHidden="1" w:unhideWhenUsed="1"/>
-    <w:lsdException w:name="footnote reference" w:semiHidden="1" w:unhideWhenUsed="1"/>
-    <w:lsdException w:name="annotation reference" w:semiHidden="1" w:unhideWhenUsed="1"/>
-    <w:lsdException w:name="line number" w:semiHidden="1" w:unhideWhenUsed="1"/>
-    <w:lsdException w:name="page number" w:semiHidden="1" w:unhideWhenUsed="1"/>
-    <w:lsdException w:name="endnote reference" w:semiHidden="1" w:unhideWhenUsed="1"/>
-    <w:lsdException w:name="endnote text" w:semiHidden="1" w:unhideWhenUsed="1"/>
-    <w:lsdException w:name="table of authorities" w:semiHidden="1" w:unhideWhenUsed="1"/>
-    <w:lsdException w:name="macro" w:semiHidden="1" w:unhideWhenUsed="1"/>
-    <w:lsdException w:name="toa heading" w:semiHidden="1" w:unhideWhenUsed="1"/>
-    <w:lsdException w:name="List" w:semiHidden="1" w:unhideWhenUsed="1"/>
-    <w:lsdException w:name="List Bullet" w:semiHidden="1" w:unhideWhenUsed="1"/>
-    <w:lsdException w:name="List Number" w:semiHidden="1" w:unhideWhenUsed="1"/>
-    <w:lsdException w:name="List 2" w:semiHidden="1" w:unhideWhenUsed="1"/>
-    <w:lsdException w:name="List 3" w:semiHidden="1" w:unhideWhenUsed="1"/>
-    <w:lsdException w:name="List 4" w:semiHidden="1" w:unhideWhenUsed="1"/>
-    <w:lsdException w:name="List 5" w:semiHidden="1" w:unhideWhenUsed="1"/>
-    <w:lsdException w:name="List Bullet 2" w:semiHidden="1" w:unhideWhenUsed="1"/>
-    <w:lsdException w:name="List Bullet 3" w:semiHidden="1" w:unhideWhenUsed="1"/>
-    <w:lsdException w:name="List Bullet 4" w:semiHidden="1" w:unhideWhenUsed="1"/>
-    <w:lsdException w:name="List Bullet 5" w:semiHidden="1" w:unhideWhenUsed="1"/>
-    <w:lsdException w:name="List Number 2" w:semiHidden="1" w:unhideWhenUsed="1"/>
-    <w:lsdException w:name="List Number 3" w:semiHidden="1" w:unhideWhenUsed="1"/>
-    <w:lsdException w:name="List Number 4" w:semiHidden="1" w:unhideWhenUsed="1"/>
-    <w:lsdException w:name="List Number 5" w:semiHidden="1" w:unhideWhenUsed="1"/>
-    <w:lsdException w:name="Title" w:uiPriority="10" w:qFormat="1"/>
-    <w:lsdException w:name="Closing" w:semiHidden="1" w:unhideWhenUsed="1"/>
-    <w:lsdException w:name="Signature" w:semiHidden="1" w:unhideWhenUsed="1"/>
-    <w:lsdException w:name="Default Paragraph Font" w:semiHidden="1" w:uiPriority="1" w:unhideWhenUsed="1"/>
-    <w:lsdException w:name="Body Text" w:semiHidden="1" w:unhideWhenUsed="1"/>
-    <w:lsdException w:name="Body Text Indent" w:semiHidden="1" w:unhideWhenUsed="1"/>
-    <w:lsdException w:name="List Continue" w:semiHidden="1" w:unhideWhenUsed="1"/>
-    <w:lsdException w:name="List Continue 2" w:semiHidden="1" w:unhideWhenUsed="1"/>
-    <w:lsdException w:name="List Continue 3" w:semiHidden="1" w:unhideWhenUsed="1"/>
-    <w:lsdException w:name="List Continue 4" w:semiHidden="1" w:unhideWhenUsed="1"/>
-    <w:lsdException w:name="List Continue 5" w:semiHidden="1" w:unhideWhenUsed="1"/>
-    <w:lsdException w:name="Message Header" w:semiHidden="1" w:unhideWhenUsed="1"/>
-    <w:lsdException w:name="Subtitle" w:uiPriority="11" w:qFormat="1"/>
-    <w:lsdException w:name="Salutation" w:semiHidden="1" w:unhideWhenUsed="1"/>
-    <w:lsdException w:name="Date" w:semiHidden="1" w:unhideWhenUsed="1"/>
-    <w:lsdException w:name="Body Text First Indent" w:semiHidden="1" w:unhideWhenUsed="1"/>
-    <w:lsdException w:name="Body Text First Indent 2" w:semiHidden="1" w:unhideWhenUsed="1"/>
-    <w:lsdException w:name="Note Heading" w:semiHidden="1" w:unhideWhenUsed="1"/>
-    <w:lsdException w:name="Body Text 2" w:semiHidden="1" w:unhideWhenUsed="1"/>
-    <w:lsdException w:name="Body Text 3" w:semiHidden="1" w:unhideWhenUsed="1"/>
-    <w:lsdException w:name="Body Text Indent 2" w:semiHidden="1" w:unhideWhenUsed="1"/>
-    <w:lsdException w:name="Body Text Indent 3" w:semiHidden="1" w:unhideWhenUsed="1"/>
-    <w:lsdException w:name="Block Text" w:semiHidden="1" w:unhideWhenUsed="1"/>
-    <w:lsdException w:name="Hyperlink" w:semiHidden="1" w:unhideWhenUsed="1"/>
-    <w:lsdException w:name="FollowedHyperlink" w:semiHidden="1" w:unhideWhenUsed="1"/>
-    <w:lsdException w:name="Strong" w:uiPriority="22" w:qFormat="1"/>
-    <w:lsdException w:name="Emphasis" w:uiPriority="20" w:qFormat="1"/>
-    <w:lsdException w:name="Document Map" w:semiHidden="1" w:unhideWhenUsed="1"/>
-    <w:lsdException w:name="Plain Text" w:semiHidden="1" w:unhideWhenUsed="1"/>
-    <w:lsdException w:name="E-mail Signature" w:semiHidden="1" w:unhideWhenUsed="1"/>
-    <w:lsdException w:name="HTML Top of Form" w:semiHidden="1" w:unhideWhenUsed="1"/>
-    <w:lsdException w:name="HTML Bottom of Form" w:semiHidden="1" w:unhideWhenUsed="1"/>
-    <w:lsdException w:name="Normal (Web)" w:semiHidden="1" w:unhideWhenUsed="1"/>
-    <w:lsdException w:name="HTML Acronym" w:semiHidden="1" w:unhideWhenUsed="1"/>
-    <w:lsdException w:name="HTML Address" w:semiHidden="1" w:unhideWhenUsed="1"/>
-    <w:lsdException w:name="HTML Cite" w:semiHidden="1" w:unhideWhenUsed="1"/>
-    <w:lsdException w:name="HTML Code" w:semiHidden="1" w:unhideWhenUsed="1"/>
-    <w:lsdException w:name="HTML Definition" w:semiHidden="1" w:unhideWhenUsed="1"/>
-    <w:lsdException w:name="HTML Keyboard" w:semiHidden="1" w:unhideWhenUsed="1"/>
-    <w:lsdException w:name="HTML Preformatted" w:semiHidden="1" w:unhideWhenUsed="1"/>
-    <w:lsdException w:name="HTML Sample" w:semiHidden="1" w:unhideWhenUsed="1"/>
-    <w:lsdException w:name="HTML Typewriter" w:semiHidden="1" w:unhideWhenUsed="1"/>
-    <w:lsdException w:name="HTML Variable" w:semiHidden="1" w:unhideWhenUsed="1"/>
-    <w:lsdException w:name="Normal Table" w:semiHidden="1" w:unhideWhenUsed="1"/>
-    <w:lsdException w:name="annotation subject" w:semiHidden="1" w:unhideWhenUsed="1"/>
-    <w:lsdException w:name="No List" w:semiHidden="1" w:unhideWhenUsed="1"/>
-    <w:lsdException w:name="Outline List 1" w:semiHidden="1" w:unhideWhenUsed="1"/>
-    <w:lsdException w:name="Outline List 2" w:semiHidden="1" w:unhideWhenUsed="1"/>
-    <w:lsdException w:name="Outline List 3" w:semiHidden="1" w:unhideWhenUsed="1"/>
-    <w:lsdException w:name="Table Simple 1" w:semiHidden="1" w:unhideWhenUsed="1"/>
-    <w:lsdException w:name="Table Simple 2" w:semiHidden="1" w:unhideWhenUsed="1"/>
-    <w:lsdException w:name="Table Simple 3" w:semiHidden="1" w:unhideWhenUsed="1"/>
-    <w:lsdException w:name="Table Classic 1" w:semiHidden="1" w:unhideWhenUsed="1"/>
-    <w:lsdException w:name="Table Classic 2" w:semiHidden="1" w:unhideWhenUsed="1"/>
-    <w:lsdException w:name="Table Classic 3" w:semiHidden="1" w:unhideWhenUsed="1"/>
-    <w:lsdException w:name="Table Classic 4" w:semiHidden="1" w:unhideWhenUsed="1"/>
-    <w:lsdException w:name="Table Colorful 1" w:semiHidden="1" w:unhideWhenUsed="1"/>
-    <w:lsdException w:name="Table Colorful 2" w:semiHidden="1" w:unhideWhenUsed="1"/>
-    <w:lsdException w:name="Table Colorful 3" w:semiHidden="1" w:unhideWhenUsed="1"/>
-    <w:lsdException w:name="Table Columns 1" w:semiHidden="1" w:unhideWhenUsed="1"/>
-    <w:lsdException w:name="Table Columns 2" w:semiHidden="1" w:unhideWhenUsed="1"/>
-    <w:lsdException w:name="Table Columns 3" w:semiHidden="1" w:unhideWhenUsed="1"/>
-    <w:lsdException w:name="Table Columns 4" w:semiHidden="1" w:unhideWhenUsed="1"/>
-    <w:lsdException w:name="Table Columns 5" w:semiHidden="1" w:unhideWhenUsed="1"/>
-    <w:lsdException w:name="Table Grid 1" w:semiHidden="1" w:unhideWhenUsed="1"/>
-    <w:lsdException w:name="Table Grid 2" w:semiHidden="1" w:unhideWhenUsed="1"/>
-    <w:lsdException w:name="Table Grid 3" w:semiHidden="1" w:unhideWhenUsed="1"/>
-    <w:lsdException w:name="Table Grid 4" w:semiHidden="1" w:unhideWhenUsed="1"/>
-    <w:lsdException w:name="Table Grid 5" w:semiHidden="1" w:unhideWhenUsed="1"/>
-    <w:lsdException w:name="Table Grid 6" w:semiHidden="1" w:unhideWhenUsed="1"/>
-    <w:lsdException w:name="Table Grid 7" w:semiHidden="1" w:unhideWhenUsed="1"/>
-    <w:lsdException w:name="Table Grid 8" w:semiHidden="1" w:unhideWhenUsed="1"/>
-    <w:lsdException w:name="Table List 1" w:semiHidden="1" w:unhideWhenUsed="1"/>
-    <w:lsdException w:name="Table List 2" w:semiHidden="1" w:unhideWhenUsed="1"/>
-    <w:lsdException w:name="Table List 3" w:semiHidden="1" w:unhideWhenUsed="1"/>
-    <w:lsdException w:name="Table List 4" w:semiHidden="1" w:unhideWhenUsed="1"/>
-    <w:lsdException w:name="Table List 5" w:semiHidden="1" w:unhideWhenUsed="1"/>
-    <w:lsdException w:name="Table List 6" w:semiHidden="1" w:unhideWhenUsed="1"/>
-    <w:lsdException w:name="Table List 7" w:semiHidden="1" w:unhideWhenUsed="1"/>
-    <w:lsdException w:name="Table List 8" w:semiHidden="1" w:unhideWhenUsed="1"/>
-    <w:lsdException w:name="Table 3D effects 1" w:semiHidden="1" w:unhideWhenUsed="1"/>
-    <w:lsdException w:name="Table 3D effects 2" w:semiHidden="1" w:unhideWhenUsed="1"/>
-    <w:lsdException w:name="Table 3D effects 3" w:semiHidden="1" w:unhideWhenUsed="1"/>
-    <w:lsdException w:name="Table Contemporary" w:semiHidden="1" w:unhideWhenUsed="1"/>
-    <w:lsdException w:name="Table Elegant" w:semiHidden="1" w:unhideWhenUsed="1"/>
-    <w:lsdException w:name="Table Professional" w:semiHidden="1" w:unhideWhenUsed="1"/>
-    <w:lsdException w:name="Table Subtle 1" w:semiHidden="1" w:unhideWhenUsed="1"/>
-    <w:lsdException w:name="Table Subtle 2" w:semiHidden="1" w:unhideWhenUsed="1"/>
-    <w:lsdException w:name="Table Web 1" w:semiHidden="1" w:unhideWhenUsed="1"/>
-    <w:lsdException w:name="Table Web 2" w:semiHidden="1" w:unhideWhenUsed="1"/>
-    <w:lsdException w:name="Table Web 3" w:semiHidden="1" w:unhideWhenUsed="1"/>
-    <w:lsdException w:name="Balloon Text" w:semiHidden="1" w:unhideWhenUsed="1"/>
-    <w:lsdException w:name="Table Grid" w:uiPriority="39"/>
-    <w:lsdException w:name="Table Theme" w:semiHidden="1" w:unhideWhenUsed="1"/>
-    <w:lsdException w:name="Placeholder Text" w:semiHidden="1"/>
-    <w:lsdException w:name="No Spacing" w:uiPriority="1" w:qFormat="1"/>
-    <w:lsdException w:name="Light Shading" w:uiPriority="60"/>
-    <w:lsdException w:name="Light List" w:uiPriority="61"/>
-    <w:lsdException w:name="Light Grid" w:uiPriority="62"/>
-    <w:lsdException w:name="Medium Shading 1" w:uiPriority="63"/>
-    <w:lsdException w:name="Medium Shading 2" w:uiPriority="64"/>
-    <w:lsdException w:name="Medium List 1" w:uiPriority="65"/>
-    <w:lsdException w:name="Medium List 2" w:uiPriority="66"/>
-    <w:lsdException w:name="Medium Grid 1" w:uiPriority="67"/>
-    <w:lsdException w:name="Medium Grid 2" w:uiPriority="68"/>
-    <w:lsdException w:name="Medium Grid 3" w:uiPriority="69"/>
-    <w:lsdException w:name="Dark List" w:uiPriority="70"/>
-    <w:lsdException w:name="Colorful Shading" w:uiPriority="71"/>
-    <w:lsdException w:name="Colorful List" w:uiPriority="72"/>
-    <w:lsdException w:name="Colorful Grid" w:uiPriority="73"/>
-    <w:lsdException w:name="Light Shading Accent 1" w:uiPriority="60"/>
-    <w:lsdException w:name="Light List Accent 1" w:uiPriority="61"/>
-    <w:lsdException w:name="Light Grid Accent 1" w:uiPriority="62"/>
-    <w:lsdException w:name="Medium Shading 1 Accent 1" w:uiPriority="63"/>
-    <w:lsdException w:name="Medium Shading 2 Accent 1" w:uiPriority="64"/>
-    <w:lsdException w:name="Medium List 1 Accent 1" w:uiPriority="65"/>
-    <w:lsdException w:name="Revision" w:semiHidden="1"/>
-    <w:lsdException w:name="List Paragraph" w:uiPriority="34" w:qFormat="1"/>
-    <w:lsdException w:name="Quote" w:uiPriority="29" w:qFormat="1"/>
-    <w:lsdException w:name="Intense Quote" w:uiPriority="30" w:qFormat="1"/>
-    <w:lsdException w:name="Medium List 2 Accent 1" w:uiPriority="66"/>
-    <w:lsdException w:name="Medium Grid 1 Accent 1" w:uiPriority="67"/>
-    <w:lsdException w:name="Medium Grid 2 Accent 1" w:uiPriority="68"/>
-    <w:lsdException w:name="Medium Grid 3 Accent 1" w:uiPriority="69"/>
-    <w:lsdException w:name="Dark List Accent 1" w:uiPriority="70"/>
-    <w:lsdException w:name="Colorful Shading Accent 1" w:uiPriority="71"/>
-    <w:lsdException w:name="Colorful List Accent 1" w:uiPriority="72"/>
-    <w:lsdException w:name="Colorful Grid Accent 1" w:uiPriority="73"/>
-    <w:lsdException w:name="Light Shading Accent 2" w:uiPriority="60"/>
-    <w:lsdException w:name="Light List Accent 2" w:uiPriority="61"/>
-    <w:lsdException w:name="Light Grid Accent 2" w:uiPriority="62"/>
-    <w:lsdException w:name="Medium Shading 1 Accent 2" w:uiPriority="63"/>
-    <w:lsdException w:name="Medium Shading 2 Accent 2" w:uiPriority="64"/>
-    <w:lsdException w:name="Medium List 1 Accent 2" w:uiPriority="65"/>
-    <w:lsdException w:name="Medium List 2 Accent 2" w:uiPriority="66"/>
-    <w:lsdException w:name="Medium Grid 1 Accent 2" w:uiPriority="67"/>
-    <w:lsdException w:name="Medium Grid 2 Accent 2" w:uiPriority="68"/>
-    <w:lsdException w:name="Medium Grid 3 Accent 2" w:uiPriority="69"/>
-    <w:lsdException w:name="Dark List Accent 2" w:uiPriority="70"/>
-    <w:lsdException w:name="Colorful Shading Accent 2" w:uiPriority="71"/>
-    <w:lsdException w:name="Colorful List Accent 2" w:uiPriority="72"/>
-    <w:lsdException w:name="Colorful Grid Accent 2" w:uiPriority="73"/>
-    <w:lsdException w:name="Light Shading Accent 3" w:uiPriority="60"/>
-    <w:lsdException w:name="Light List Accent 3" w:uiPriority="61"/>
-    <w:lsdException w:name="Light Grid Accent 3" w:uiPriority="62"/>
-    <w:lsdException w:name="Medium Shading 1 Accent 3" w:uiPriority="63"/>
-    <w:lsdException w:name="Medium Shading 2 Accent 3" w:uiPriority="64"/>
-    <w:lsdException w:name="Medium List 1 Accent 3" w:uiPriority="65"/>
-    <w:lsdException w:name="Medium List 2 Accent 3" w:uiPriority="66"/>
-    <w:lsdException w:name="Medium Grid 1 Accent 3" w:uiPriority="67"/>
-    <w:lsdException w:name="Medium Grid 2 Accent 3" w:uiPriority="68"/>
-    <w:lsdException w:name="Medium Grid 3 Accent 3" w:uiPriority="69"/>
-    <w:lsdException w:name="Dark List Accent 3" w:uiPriority="70"/>
-    <w:lsdException w:name="Colorful Shading Accent 3" w:uiPriority="71"/>
-    <w:lsdException w:name="Colorful List Accent 3" w:uiPriority="72"/>
-    <w:lsdException w:name="Colorful Grid Accent 3" w:uiPriority="73"/>
-    <w:lsdException w:name="Light Shading Accent 4" w:uiPriority="60"/>
-    <w:lsdException w:name="Light List Accent 4" w:uiPriority="61"/>
-    <w:lsdException w:name="Light Grid Accent 4" w:uiPriority="62"/>
-    <w:lsdException w:name="Medium Shading 1 Accent 4" w:uiPriority="63"/>
-    <w:lsdException w:name="Medium Shading 2 Accent 4" w:uiPriority="64"/>
-    <w:lsdException w:name="Medium List 1 Accent 4" w:uiPriority="65"/>
-    <w:lsdException w:name="Medium List 2 Accent 4" w:uiPriority="66"/>
-    <w:lsdException w:name="Medium Grid 1 Accent 4" w:uiPriority="67"/>
-    <w:lsdException w:name="Medium Grid 2 Accent 4" w:uiPriority="68"/>
-    <w:lsdException w:name="Medium Grid 3 Accent 4" w:uiPriority="69"/>
-    <w:lsdException w:name="Dark List Accent 4" w:uiPriority="70"/>
-    <w:lsdException w:name="Colorful Shading Accent 4" w:uiPriority="71"/>
-    <w:lsdException w:name="Colorful List Accent 4" w:uiPriority="72"/>
-    <w:lsdException w:name="Colorful Grid Accent 4" w:uiPriority="73"/>
-    <w:lsdException w:name="Light Shading Accent 5" w:uiPriority="60"/>
-    <w:lsdException w:name="Light List Accent 5" w:uiPriority="61"/>
-    <w:lsdException w:name="Light Grid Accent 5" w:uiPriority="62"/>
-    <w:lsdException w:name="Medium Shading 1 Accent 5" w:uiPriority="63"/>
-    <w:lsdException w:name="Medium Shading 2 Accent 5" w:uiPriority="64"/>
-    <w:lsdException w:name="Medium List 1 Accent 5" w:uiPriority="65"/>
-    <w:lsdException w:name="Medium List 2 Accent 5" w:uiPriority="66"/>
-    <w:lsdException w:name="Medium Grid 1 Accent 5" w:uiPriority="67"/>
-    <w:lsdException w:name="Medium Grid 2 Accent 5" w:uiPriority="68"/>
-    <w:lsdException w:name="Medium Grid 3 Accent 5" w:uiPriority="69"/>
-    <w:lsdException w:name="Dark List Accent 5" w:uiPriority="70"/>
-    <w:lsdException w:name="Colorful Shading Accent 5" w:uiPriority="71"/>
-    <w:lsdException w:name="Colorful List Accent 5" w:uiPriority="72"/>
-    <w:lsdException w:name="Colorful Grid Accent 5" w:uiPriority="73"/>
-    <w:lsdException w:name="Light Shading Accent 6" w:uiPriority="60"/>
-    <w:lsdException w:name="Light List Accent 6" w:uiPriority="61"/>
-    <w:lsdException w:name="Light Grid Accent 6" w:uiPriority="62"/>
-    <w:lsdException w:name="Medium Shading 1 Accent 6" w:uiPriority="63"/>
-    <w:lsdException w:name="Medium Shading 2 Accent 6" w:uiPriority="64"/>
-    <w:lsdException w:name="Medium List 1 Accent 6" w:uiPriority="65"/>
-    <w:lsdException w:name="Medium List 2 Accent 6" w:uiPriority="66"/>
-    <w:lsdException w:name="Medium Grid 1 Accent 6" w:uiPriority="67"/>
-    <w:lsdException w:name="Medium Grid 2 Accent 6" w:uiPriority="68"/>
-    <w:lsdException w:name="Medium Grid 3 Accent 6" w:uiPriority="69"/>
-    <w:lsdException w:name="Dark List Accent 6" w:uiPriority="70"/>
-    <w:lsdException w:name="Colorful Shading Accent 6" w:uiPriority="71"/>
-    <w:lsdException w:name="Colorful List Accent 6" w:uiPriority="72"/>
-    <w:lsdException w:name="Colorful Grid Accent 6" w:uiPriority="73"/>
-    <w:lsdException w:name="Subtle Emphasis" w:uiPriority="19" w:qFormat="1"/>
-    <w:lsdException w:name="Intense Emphasis" w:uiPriority="21" w:qFormat="1"/>
-    <w:lsdException w:name="Subtle Reference" w:uiPriority="31" w:qFormat="1"/>
-    <w:lsdException w:name="Intense Reference" w:uiPriority="32" w:qFormat="1"/>
-    <w:lsdException w:name="Book Title" w:uiPriority="33" w:qFormat="1"/>
-    <w:lsdException w:name="Bibliography" w:semiHidden="1" w:uiPriority="37" w:unhideWhenUsed="1"/>
-    <w:lsdException w:name="TOC Heading" w:semiHidden="1" w:uiPriority="39" w:unhideWhenUsed="1" w:qFormat="1"/>
-    <w:lsdException w:name="Plain Table 1" w:uiPriority="41"/>
-    <w:lsdException w:name="Plain Table 2" w:uiPriority="42"/>
-    <w:lsdException w:name="Plain Table 3" w:uiPriority="43"/>
-    <w:lsdException w:name="Plain Table 4" w:uiPriority="44"/>
-    <w:lsdException w:name="Plain Table 5" w:uiPriority="45"/>
-    <w:lsdException w:name="Grid Table Light" w:uiPriority="40"/>
-    <w:lsdException w:name="Grid Table 1 Light" w:uiPriority="46"/>
-    <w:lsdException w:name="Grid Table 2" w:uiPriority="47"/>
-    <w:lsdException w:name="Grid Table 3" w:uiPriority="48"/>
-    <w:lsdException w:name="Grid Table 4" w:uiPriority="49"/>
-    <w:lsdException w:name="Grid Table 5 Dark" w:uiPriority="50"/>
-    <w:lsdException w:name="Grid Table 6 Colorful" w:uiPriority="51"/>
-    <w:lsdException w:name="Grid Table 7 Colorful" w:uiPriority="52"/>
-    <w:lsdException w:name="Grid Table 1 Light Accent 1" w:uiPriority="46"/>
-    <w:lsdException w:name="Grid Table 2 Accent 1" w:uiPriority="47"/>
-    <w:lsdException w:name="Grid Table 3 Accent 1" w:uiPriority="48"/>
-    <w:lsdException w:name="Grid Table 4 Accent 1" w:uiPriority="49"/>
-    <w:lsdException w:name="Grid Table 5 Dark Accent 1" w:uiPriority="50"/>
-    <w:lsdException w:name="Grid Table 6 Colorful Accent 1" w:uiPriority="51"/>
-    <w:lsdException w:name="Grid Table 7 Colorful Accent 1" w:uiPriority="52"/>
-    <w:lsdException w:name="Grid Table 1 Light Accent 2" w:uiPriority="46"/>
-    <w:lsdException w:name="Grid Table 2 Accent 2" w:uiPriority="47"/>
-    <w:lsdException w:name="Grid Table 3 Accent 2" w:uiPriority="48"/>
-    <w:lsdException w:name="Grid Table 4 Accent 2" w:uiPriority="49"/>
-    <w:lsdException w:name="Grid Table 5 Dark Accent 2" w:uiPriority="50"/>
-    <w:lsdException w:name="Grid Table 6 Colorful Accent 2" w:uiPriority="51"/>
-    <w:lsdException w:name="Grid Table 7 Colorful Accent 2" w:uiPriority="52"/>
-    <w:lsdException w:name="Grid Table 1 Light Accent 3" w:uiPriority="46"/>
-    <w:lsdException w:name="Grid Table 2 Accent 3" w:uiPriority="47"/>
-    <w:lsdException w:name="Grid Table 3 Accent 3" w:uiPriority="48"/>
-    <w:lsdException w:name="Grid Table 4 Accent 3" w:uiPriority="49"/>
-    <w:lsdException w:name="Grid Table 5 Dark Accent 3" w:uiPriority="50"/>
-    <w:lsdException w:name="Grid Table 6 Colorful Accent 3" w:uiPriority="51"/>
-    <w:lsdException w:name="Grid Table 7 Colorful Accent 3" w:uiPriority="52"/>
-    <w:lsdException w:name="Grid Table 1 Light Accent 4" w:uiPriority="46"/>
-    <w:lsdException w:name="Grid Table 2 Accent 4" w:uiPriority="47"/>
-    <w:lsdException w:name="Grid Table 3 Accent 4" w:uiPriority="48"/>
-    <w:lsdException w:name="Grid Table 4 Accent 4" w:uiPriority="49"/>
-    <w:lsdException w:name="Grid Table 5 Dark Accent 4" w:uiPriority="50"/>
-    <w:lsdException w:name="Grid Table 6 Colorful Accent 4" w:uiPriority="51"/>
-    <w:lsdException w:name="Grid Table 7 Colorful Accent 4" w:uiPriority="52"/>
-    <w:lsdException w:name="Grid Table 1 Light Accent 5" w:uiPriority="46"/>
-    <w:lsdException w:name="Grid Table 2 Accent 5" w:uiPriority="47"/>
-    <w:lsdException w:name="Grid Table 3 Accent 5" w:uiPriority="48"/>
-    <w:lsdException w:name="Grid Table 4 Accent 5" w:uiPriority="49"/>
-    <w:lsdException w:name="Grid Table 5 Dark Accent 5" w:uiPriority="50"/>
-    <w:lsdException w:name="Grid Table 6 Colorful Accent 5" w:uiPriority="51"/>
-    <w:lsdException w:name="Grid Table 7 Colorful Accent 5" w:uiPriority="52"/>
-    <w:lsdException w:name="Grid Table 1 Light Accent 6" w:uiPriority="46"/>
-    <w:lsdException w:name="Grid Table 2 Accent 6" w:uiPriority="47"/>
-    <w:lsdException w:name="Grid Table 3 Accent 6" w:uiPriority="48"/>
-    <w:lsdException w:name="Grid Table 4 Accent 6" w:uiPriority="49"/>
-    <w:lsdException w:name="Grid Table 5 Dark Accent 6" w:uiPriority="50"/>
-    <w:lsdException w:name="Grid Table 6 Colorful Accent 6" w:uiPriority="51"/>
-    <w:lsdException w:name="Grid Table 7 Colorful Accent 6" w:uiPriority="52"/>
-    <w:lsdException w:name="List Table 1 Light" w:uiPriority="46"/>
-    <w:lsdException w:name="List Table 2" w:uiPriority="47"/>
-    <w:lsdException w:name="List Table 3" w:uiPriority="48"/>
-    <w:lsdException w:name="List Table 4" w:uiPriority="49"/>
-    <w:lsdException w:name="List Table 5 Dark" w:uiPriority="50"/>
-    <w:lsdException w:name="List Table 6 Colorful" w:uiPriority="51"/>
-    <w:lsdException w:name="List Table 7 Colorful" w:uiPriority="52"/>
-    <w:lsdException w:name="List Table 1 Light Accent 1" w:uiPriority="46"/>
-    <w:lsdException w:name="List Table 2 Accent 1" w:uiPriority="47"/>
-    <w:lsdException w:name="List Table 3 Accent 1" w:uiPriority="48"/>
-    <w:lsdException w:name="List Table 4 Accent 1" w:uiPriority="49"/>
-    <w:lsdException w:name="List Table 5 Dark Accent 1" w:uiPriority="50"/>
-    <w:lsdException w:name="List Table 6 Colorful Accent 1" w:uiPriority="51"/>
-    <w:lsdException w:name="List Table 7 Colorful Accent 1" w:uiPriority="52"/>
-    <w:lsdException w:name="List Table 1 Light Accent 2" w:uiPriority="46"/>
-    <w:lsdException w:name="List Table 2 Accent 2" w:uiPriority="47"/>
-    <w:lsdException w:name="List Table 3 Accent 2" w:uiPriority="48"/>
-    <w:lsdException w:name="List Table 4 Accent 2" w:uiPriority="49"/>
-    <w:lsdException w:name="List Table 5 Dark Accent 2" w:uiPriority="50"/>
-    <w:lsdException w:name="List Table 6 Colorful Accent 2" w:uiPriority="51"/>
-    <w:lsdException w:name="List Table 7 Colorful Accent 2" w:uiPriority="52"/>
-    <w:lsdException w:name="List Table 1 Light Accent 3" w:uiPriority="46"/>
-    <w:lsdException w:name="List Table 2 Accent 3" w:uiPriority="47"/>
-    <w:lsdException w:name="List Table 3 Accent 3" w:uiPriority="48"/>
-    <w:lsdException w:name="List Table 4 Accent 3" w:uiPriority="49"/>
-    <w:lsdException w:name="List Table 5 Dark Accent 3" w:uiPriority="50"/>
-    <w:lsdException w:name="List Table 6 Colorful Accent 3" w:uiPriority="51"/>
-    <w:lsdException w:name="List Table 7 Colorful Accent 3" w:uiPriority="52"/>
-    <w:lsdException w:name="List Table 1 Light Accent 4" w:uiPriority="46"/>
-    <w:lsdException w:name="List Table 2 Accent 4" w:uiPriority="47"/>
-    <w:lsdException w:name="List Table 3 Accent 4" w:uiPriority="48"/>
-    <w:lsdException w:name="List Table 4 Accent 4" w:uiPriority="49"/>
-    <w:lsdException w:name="List Table 5 Dark Accent 4" w:uiPriority="50"/>
-    <w:lsdException w:name="List Table 6 Colorful Accent 4" w:uiPriority="51"/>
-    <w:lsdException w:name="List Table 7 Colorful Accent 4" w:uiPriority="52"/>
-    <w:lsdException w:name="List Table 1 Light Accent 5" w:uiPriority="46"/>
-    <w:lsdException w:name="List Table 2 Accent 5" w:uiPriority="47"/>
-    <w:lsdException w:name="List Table 3 Accent 5" w:uiPriority="48"/>
-    <w:lsdException w:name="List Table 4 Accent 5" w:uiPriority="49"/>
-    <w:lsdException w:name="List Table 5 Dark Accent 5" w:uiPriority="50"/>
-    <w:lsdException w:name="List Table 6 Colorful Accent 5" w:uiPriority="51"/>
-    <w:lsdException w:name="List Table 7 Colorful Accent 5" w:uiPriority="52"/>
-    <w:lsdException w:name="List Table 1 Light Accent 6" w:uiPriority="46"/>
-    <w:lsdException w:name="List Table 2 Accent 6" w:uiPriority="47"/>
-    <w:lsdException w:name="List Table 3 Accent 6" w:uiPriority="48"/>
-    <w:lsdException w:name="List Table 4 Accent 6" w:uiPriority="49"/>
-    <w:lsdException w:name="List Table 5 Dark Accent 6" w:uiPriority="50"/>
-    <w:lsdException w:name="List Table 6 Colorful Accent 6" w:uiPriority="51"/>
-    <w:lsdException w:name="List Table 7 Colorful Accent 6" w:uiPriority="52"/>
+  <w:latentStyles w:defLockedState="0" w:defUIPriority="99" w:defSemiHidden="1" w:defUnhideWhenUsed="1" w:defQFormat="0" w:count="267">
+    <w:lsdException w:name="Normal" w:semiHidden="0" w:uiPriority="0" w:unhideWhenUsed="0" w:qFormat="1"/>
+    <w:lsdException w:name="heading 1" w:semiHidden="0" w:uiPriority="9" w:unhideWhenUsed="0" w:qFormat="1"/>
+    <w:lsdException w:name="heading 2" w:uiPriority="9" w:qFormat="1"/>
+    <w:lsdException w:name="heading 3" w:uiPriority="9" w:qFormat="1"/>
+    <w:lsdException w:name="heading 4" w:uiPriority="9" w:qFormat="1"/>
+    <w:lsdException w:name="heading 5" w:uiPriority="9" w:qFormat="1"/>
+    <w:lsdException w:name="heading 6" w:uiPriority="9" w:qFormat="1"/>
+    <w:lsdException w:name="heading 7" w:uiPriority="9" w:qFormat="1"/>
+    <w:lsdException w:name="heading 8" w:uiPriority="9" w:qFormat="1"/>
+    <w:lsdException w:name="heading 9" w:uiPriority="9" w:qFormat="1"/>
+    <w:lsdException w:name="toc 1" w:uiPriority="39"/>
+    <w:lsdException w:name="toc 2" w:uiPriority="39"/>
+    <w:lsdException w:name="toc 3" w:uiPriority="39"/>
+    <w:lsdException w:name="toc 4" w:uiPriority="39"/>
+    <w:lsdException w:name="toc 5" w:uiPriority="39"/>
+    <w:lsdException w:name="toc 6" w:uiPriority="39"/>
+    <w:lsdException w:name="toc 7" w:uiPriority="39"/>
+    <w:lsdException w:name="toc 8" w:uiPriority="39"/>
+    <w:lsdException w:name="toc 9" w:uiPriority="39"/>
+    <w:lsdException w:name="caption" w:uiPriority="35" w:qFormat="1"/>
+    <w:lsdException w:name="Title" w:semiHidden="0" w:uiPriority="10" w:unhideWhenUsed="0" w:qFormat="1"/>
+    <w:lsdException w:name="Default Paragraph Font" w:uiPriority="1"/>
+    <w:lsdException w:name="Subtitle" w:semiHidden="0" w:uiPriority="11" w:unhideWhenUsed="0" w:qFormat="1"/>
+    <w:lsdException w:name="Strong" w:semiHidden="0" w:uiPriority="22" w:unhideWhenUsed="0" w:qFormat="1"/>
+    <w:lsdException w:name="Emphasis" w:semiHidden="0" w:uiPriority="20" w:unhideWhenUsed="0" w:qFormat="1"/>
+    <w:lsdException w:name="Table Grid" w:semiHidden="0" w:uiPriority="39" w:unhideWhenUsed="0"/>
+    <w:lsdException w:name="Placeholder Text" w:unhideWhenUsed="0"/>
+    <w:lsdException w:name="No Spacing" w:semiHidden="0" w:uiPriority="1" w:unhideWhenUsed="0" w:qFormat="1"/>
+    <w:lsdException w:name="Light Shading" w:semiHidden="0" w:uiPriority="60" w:unhideWhenUsed="0"/>
+    <w:lsdException w:name="Light List" w:semiHidden="0" w:uiPriority="61" w:unhideWhenUsed="0"/>
+    <w:lsdException w:name="Light Grid" w:semiHidden="0" w:uiPriority="62" w:unhideWhenUsed="0"/>
+    <w:lsdException w:name="Medium Shading 1" w:semiHidden="0" w:uiPriority="63" w:unhideWhenUsed="0"/>
+    <w:lsdException w:name="Medium Shading 2" w:semiHidden="0" w:uiPriority="64" w:unhideWhenUsed="0"/>
+    <w:lsdException w:name="Medium List 1" w:semiHidden="0" w:uiPriority="65" w:unhideWhenUsed="0"/>
+    <w:lsdException w:name="Medium List 2" w:semiHidden="0" w:uiPriority="66" w:unhideWhenUsed="0"/>
+    <w:lsdException w:name="Medium Grid 1" w:semiHidden="0" w:uiPriority="67" w:unhideWhenUsed="0"/>
+    <w:lsdException w:name="Medium Grid 2" w:semiHidden="0" w:uiPriority="68" w:unhideWhenUsed="0"/>
+    <w:lsdException w:name="Medium Grid 3" w:semiHidden="0" w:uiPriority="69" w:unhideWhenUsed="0"/>
+    <w:lsdException w:name="Dark List" w:semiHidden="0" w:uiPriority="70" w:unhideWhenUsed="0"/>
+    <w:lsdException w:name="Colorful Shading" w:semiHidden="0" w:uiPriority="71" w:unhideWhenUsed="0"/>
+    <w:lsdException w:name="Colorful List" w:semiHidden="0" w:uiPriority="72" w:unhideWhenUsed="0"/>
+    <w:lsdException w:name="Colorful Grid" w:semiHidden="0" w:uiPriority="73" w:unhideWhenUsed="0"/>
+    <w:lsdException w:name="Light Shading Accent 1" w:semiHidden="0" w:uiPriority="60" w:unhideWhenUsed="0"/>
+    <w:lsdException w:name="Light List Accent 1" w:semiHidden="0" w:uiPriority="61" w:unhideWhenUsed="0"/>
+    <w:lsdException w:name="Light Grid Accent 1" w:semiHidden="0" w:uiPriority="62" w:unhideWhenUsed="0"/>
+    <w:lsdException w:name="Medium Shading 1 Accent 1" w:semiHidden="0" w:uiPriority="63" w:unhideWhenUsed="0"/>
+    <w:lsdException w:name="Medium Shading 2 Accent 1" w:semiHidden="0" w:uiPriority="64" w:unhideWhenUsed="0"/>
+    <w:lsdException w:name="Medium List 1 Accent 1" w:semiHidden="0" w:uiPriority="65" w:unhideWhenUsed="0"/>
+    <w:lsdException w:name="Revision" w:unhideWhenUsed="0"/>
+    <w:lsdException w:name="List Paragraph" w:semiHidden="0" w:uiPriority="34" w:unhideWhenUsed="0" w:qFormat="1"/>
+    <w:lsdException w:name="Quote" w:semiHidden="0" w:uiPriority="29" w:unhideWhenUsed="0" w:qFormat="1"/>
+    <w:lsdException w:name="Intense Quote" w:semiHidden="0" w:uiPriority="30" w:unhideWhenUsed="0" w:qFormat="1"/>
+    <w:lsdException w:name="Medium List 2 Accent 1" w:semiHidden="0" w:uiPriority="66" w:unhideWhenUsed="0"/>
+    <w:lsdException w:name="Medium Grid 1 Accent 1" w:semiHidden="0" w:uiPriority="67" w:unhideWhenUsed="0"/>
+    <w:lsdException w:name="Medium Grid 2 Accent 1" w:semiHidden="0" w:uiPriority="68" w:unhideWhenUsed="0"/>
+    <w:lsdException w:name="Medium Grid 3 Accent 1" w:semiHidden="0" w:uiPriority="69" w:unhideWhenUsed="0"/>
+    <w:lsdException w:name="Dark List Accent 1" w:semiHidden="0" w:uiPriority="70" w:unhideWhenUsed="0"/>
+    <w:lsdException w:name="Colorful Shading Accent 1" w:semiHidden="0" w:uiPriority="71" w:unhideWhenUsed="0"/>
+    <w:lsdException w:name="Colorful List Accent 1" w:semiHidden="0" w:uiPriority="72" w:unhideWhenUsed="0"/>
+    <w:lsdException w:name="Colorful Grid Accent 1" w:semiHidden="0" w:uiPriority="73" w:unhideWhenUsed="0"/>
+    <w:lsdException w:name="Light Shading Accent 2" w:semiHidden="0" w:uiPriority="60" w:unhideWhenUsed="0"/>
+    <w:lsdException w:name="Light List Accent 2" w:semiHidden="0" w:uiPriority="61" w:unhideWhenUsed="0"/>
+    <w:lsdException w:name="Light Grid Accent 2" w:semiHidden="0" w:uiPriority="62" w:unhideWhenUsed="0"/>
+    <w:lsdException w:name="Medium Shading 1 Accent 2" w:semiHidden="0" w:uiPriority="63" w:unhideWhenUsed="0"/>
+    <w:lsdException w:name="Medium Shading 2 Accent 2" w:semiHidden="0" w:uiPriority="64" w:unhideWhenUsed="0"/>
+    <w:lsdException w:name="Medium List 1 Accent 2" w:semiHidden="0" w:uiPriority="65" w:unhideWhenUsed="0"/>
+    <w:lsdException w:name="Medium List 2 Accent 2" w:semiHidden="0" w:uiPriority="66" w:unhideWhenUsed="0"/>
+    <w:lsdException w:name="Medium Grid 1 Accent 2" w:semiHidden="0" w:uiPriority="67" w:unhideWhenUsed="0"/>
+    <w:lsdException w:name="Medium Grid 2 Accent 2" w:semiHidden="0" w:uiPriority="68" w:unhideWhenUsed="0"/>
+    <w:lsdException w:name="Medium Grid 3 Accent 2" w:semiHidden="0" w:uiPriority="69" w:unhideWhenUsed="0"/>
+    <w:lsdException w:name="Dark List Accent 2" w:semiHidden="0" w:uiPriority="70" w:unhideWhenUsed="0"/>
+    <w:lsdException w:name="Colorful Shading Accent 2" w:semiHidden="0" w:uiPriority="71" w:unhideWhenUsed="0"/>
+    <w:lsdException w:name="Colorful List Accent 2" w:semiHidden="0" w:uiPriority="72" w:unhideWhenUsed="0"/>
+    <w:lsdException w:name="Colorful Grid Accent 2" w:semiHidden="0" w:uiPriority="73" w:unhideWhenUsed="0"/>
+    <w:lsdException w:name="Light Shading Accent 3" w:semiHidden="0" w:uiPriority="60" w:unhideWhenUsed="0"/>
+    <w:lsdException w:name="Light List Accent 3" w:semiHidden="0" w:uiPriority="61" w:unhideWhenUsed="0"/>
+    <w:lsdException w:name="Light Grid Accent 3" w:semiHidden="0" w:uiPriority="62" w:unhideWhenUsed="0"/>
+    <w:lsdException w:name="Medium Shading 1 Accent 3" w:semiHidden="0" w:uiPriority="63" w:unhideWhenUsed="0"/>
+    <w:lsdException w:name="Medium Shading 2 Accent 3" w:semiHidden="0" w:uiPriority="64" w:unhideWhenUsed="0"/>
+    <w:lsdException w:name="Medium List 1 Accent 3" w:semiHidden="0" w:uiPriority="65" w:unhideWhenUsed="0"/>
+    <w:lsdException w:name="Medium List 2 Accent 3" w:semiHidden="0" w:uiPriority="66" w:unhideWhenUsed="0"/>
+    <w:lsdException w:name="Medium Grid 1 Accent 3" w:semiHidden="0" w:uiPriority="67" w:unhideWhenUsed="0"/>
+    <w:lsdException w:name="Medium Grid 2 Accent 3" w:semiHidden="0" w:uiPriority="68" w:unhideWhenUsed="0"/>
+    <w:lsdException w:name="Medium Grid 3 Accent 3" w:semiHidden="0" w:uiPriority="69" w:unhideWhenUsed="0"/>
+    <w:lsdException w:name="Dark List Accent 3" w:semiHidden="0" w:uiPriority="70" w:unhideWhenUsed="0"/>
+    <w:lsdException w:name="Colorful Shading Accent 3" w:semiHidden="0" w:uiPriority="71" w:unhideWhenUsed="0"/>
+    <w:lsdException w:name="Colorful List Accent 3" w:semiHidden="0" w:uiPriority="72" w:unhideWhenUsed="0"/>
+    <w:lsdException w:name="Colorful Grid Accent 3" w:semiHidden="0" w:uiPriority="73" w:unhideWhenUsed="0"/>
+    <w:lsdException w:name="Light Shading Accent 4" w:semiHidden="0" w:uiPriority="60" w:unhideWhenUsed="0"/>
+    <w:lsdException w:name="Light List Accent 4" w:semiHidden="0" w:uiPriority="61" w:unhideWhenUsed="0"/>
+    <w:lsdException w:name="Light Grid Accent 4" w:semiHidden="0" w:uiPriority="62" w:unhideWhenUsed="0"/>
+    <w:lsdException w:name="Medium Shading 1 Accent 4" w:semiHidden="0" w:uiPriority="63" w:unhideWhenUsed="0"/>
+    <w:lsdException w:name="Medium Shading 2 Accent 4" w:semiHidden="0" w:uiPriority="64" w:unhideWhenUsed="0"/>
+    <w:lsdException w:name="Medium List 1 Accent 4" w:semiHidden="0" w:uiPriority="65" w:unhideWhenUsed="0"/>
+    <w:lsdException w:name="Medium List 2 Accent 4" w:semiHidden="0" w:uiPriority="66" w:unhideWhenUsed="0"/>
+    <w:lsdException w:name="Medium Grid 1 Accent 4" w:semiHidden="0" w:uiPriority="67" w:unhideWhenUsed="0"/>
+    <w:lsdException w:name="Medium Grid 2 Accent 4" w:semiHidden="0" w:uiPriority="68" w:unhideWhenUsed="0"/>
+    <w:lsdException w:name="Medium Grid 3 Accent 4" w:semiHidden="0" w:uiPriority="69" w:unhideWhenUsed="0"/>
+    <w:lsdException w:name="Dark List Accent 4" w:semiHidden="0" w:uiPriority="70" w:unhideWhenUsed="0"/>
+    <w:lsdException w:name="Colorful Shading Accent 4" w:semiHidden="0" w:uiPriority="71" w:unhideWhenUsed="0"/>
+    <w:lsdException w:name="Colorful List Accent 4" w:semiHidden="0" w:uiPriority="72" w:unhideWhenUsed="0"/>
+    <w:lsdException w:name="Colorful Grid Accent 4" w:semiHidden="0" w:uiPriority="73" w:unhideWhenUsed="0"/>
+    <w:lsdException w:name="Light Shading Accent 5" w:semiHidden="0" w:uiPriority="60" w:unhideWhenUsed="0"/>
+    <w:lsdException w:name="Light List Accent 5" w:semiHidden="0" w:uiPriority="61" w:unhideWhenUsed="0"/>
+    <w:lsdException w:name="Light Grid Accent 5" w:semiHidden="0" w:uiPriority="62" w:unhideWhenUsed="0"/>
+    <w:lsdException w:name="Medium Shading 1 Accent 5" w:semiHidden="0" w:uiPriority="63" w:unhideWhenUsed="0"/>
+    <w:lsdException w:name="Medium Shading 2 Accent 5" w:semiHidden="0" w:uiPriority="64" w:unhideWhenUsed="0"/>
+    <w:lsdException w:name="Medium List 1 Accent 5" w:semiHidden="0" w:uiPriority="65" w:unhideWhenUsed="0"/>
+    <w:lsdException w:name="Medium List 2 Accent 5" w:semiHidden="0" w:uiPriority="66" w:unhideWhenUsed="0"/>
+    <w:lsdException w:name="Medium Grid 1 Accent 5" w:semiHidden="0" w:uiPriority="67" w:unhideWhenUsed="0"/>
+    <w:lsdException w:name="Medium Grid 2 Accent 5" w:semiHidden="0" w:uiPriority="68" w:unhideWhenUsed="0"/>
+    <w:lsdException w:name="Medium Grid 3 Accent 5" w:semiHidden="0" w:uiPriority="69" w:unhideWhenUsed="0"/>
+    <w:lsdException w:name="Dark List Accent 5" w:semiHidden="0" w:uiPriority="70" w:unhideWhenUsed="0"/>
+    <w:lsdException w:name="Colorful Shading Accent 5" w:semiHidden="0" w:uiPriority="71" w:unhideWhenUsed="0"/>
+    <w:lsdException w:name="Colorful List Accent 5" w:semiHidden="0" w:uiPriority="72" w:unhideWhenUsed="0"/>
+    <w:lsdException w:name="Colorful Grid Accent 5" w:semiHidden="0" w:uiPriority="73" w:unhideWhenUsed="0"/>
+    <w:lsdException w:name="Light Shading Accent 6" w:semiHidden="0" w:uiPriority="60" w:unhideWhenUsed="0"/>
+    <w:lsdException w:name="Light List Accent 6" w:semiHidden="0" w:uiPriority="61" w:unhideWhenUsed="0"/>
+    <w:lsdException w:name="Light Grid Accent 6" w:semiHidden="0" w:uiPriority="62" w:unhideWhenUsed="0"/>
+    <w:lsdException w:name="Medium Shading 1 Accent 6" w:semiHidden="0" w:uiPriority="63" w:unhideWhenUsed="0"/>
+    <w:lsdException w:name="Medium Shading 2 Accent 6" w:semiHidden="0" w:uiPriority="64" w:unhideWhenUsed="0"/>
+    <w:lsdException w:name="Medium List 1 Accent 6" w:semiHidden="0" w:uiPriority="65" w:unhideWhenUsed="0"/>
+    <w:lsdException w:name="Medium List 2 Accent 6" w:semiHidden="0" w:uiPriority="66" w:unhideWhenUsed="0"/>
+    <w:lsdException w:name="Medium Grid 1 Accent 6" w:semiHidden="0" w:uiPriority="67" w:unhideWhenUsed="0"/>
+    <w:lsdException w:name="Medium Grid 2 Accent 6" w:semiHidden="0" w:uiPriority="68" w:unhideWhenUsed="0"/>
+    <w:lsdException w:name="Medium Grid 3 Accent 6" w:semiHidden="0" w:uiPriority="69" w:unhideWhenUsed="0"/>
+    <w:lsdException w:name="Dark List Accent 6" w:semiHidden="0" w:uiPriority="70" w:unhideWhenUsed="0"/>
+    <w:lsdException w:name="Colorful Shading Accent 6" w:semiHidden="0" w:uiPriority="71" w:unhideWhenUsed="0"/>
+    <w:lsdException w:name="Colorful List Accent 6" w:semiHidden="0" w:uiPriority="72" w:unhideWhenUsed="0"/>
+    <w:lsdException w:name="Colorful Grid Accent 6" w:semiHidden="0" w:uiPriority="73" w:unhideWhenUsed="0"/>
+    <w:lsdException w:name="Subtle Emphasis" w:semiHidden="0" w:uiPriority="19" w:unhideWhenUsed="0" w:qFormat="1"/>
+    <w:lsdException w:name="Intense Emphasis" w:semiHidden="0" w:uiPriority="21" w:unhideWhenUsed="0" w:qFormat="1"/>
+    <w:lsdException w:name="Subtle Reference" w:semiHidden="0" w:uiPriority="31" w:unhideWhenUsed="0" w:qFormat="1"/>
+    <w:lsdException w:name="Intense Reference" w:semiHidden="0" w:uiPriority="32" w:unhideWhenUsed="0" w:qFormat="1"/>
+    <w:lsdException w:name="Book Title" w:semiHidden="0" w:uiPriority="33" w:unhideWhenUsed="0" w:qFormat="1"/>
+    <w:lsdException w:name="Bibliography" w:uiPriority="37"/>
+    <w:lsdException w:name="TOC Heading" w:uiPriority="39" w:qFormat="1"/>
   </w:latentStyles>
-  <w:style w:type="paragraph" w:default="1" w:styleId="Normal">
+  <w:style w:type="paragraph" w:default="1" w:styleId="Standaard">
     <w:name w:val="Normal"/>
     <w:qFormat/>
   </w:style>
-  <w:style w:type="paragraph" w:styleId="Heading1">
+  <w:style w:type="paragraph" w:styleId="Kop1">
     <w:name w:val="heading 1"/>
-    <w:basedOn w:val="Normal"/>
-    <w:next w:val="Normal"/>
-    <w:link w:val="Heading1Char"/>
+    <w:basedOn w:val="Standaard"/>
+    <w:next w:val="Standaard"/>
+    <w:link w:val="Kop1Char"/>
     <w:uiPriority w:val="9"/>
     <w:qFormat/>
     <w:rsid w:val="005A6492"/>
@@ -5878,11 +5628,11 @@
       <w:szCs w:val="32"/>
     </w:rPr>
   </w:style>
-  <w:style w:type="paragraph" w:styleId="Heading2">
+  <w:style w:type="paragraph" w:styleId="Kop2">
     <w:name w:val="heading 2"/>
-    <w:basedOn w:val="Normal"/>
-    <w:next w:val="Normal"/>
-    <w:link w:val="Heading2Char"/>
+    <w:basedOn w:val="Standaard"/>
+    <w:next w:val="Standaard"/>
+    <w:link w:val="Kop2Char"/>
     <w:uiPriority w:val="9"/>
     <w:unhideWhenUsed/>
     <w:qFormat/>
@@ -5901,11 +5651,11 @@
       <w:lang w:eastAsia="ja-JP"/>
     </w:rPr>
   </w:style>
-  <w:style w:type="paragraph" w:styleId="Heading3">
+  <w:style w:type="paragraph" w:styleId="Kop3">
     <w:name w:val="heading 3"/>
-    <w:basedOn w:val="Normal"/>
-    <w:next w:val="Normal"/>
-    <w:link w:val="Heading3Char"/>
+    <w:basedOn w:val="Standaard"/>
+    <w:next w:val="Standaard"/>
+    <w:link w:val="Kop3Char"/>
     <w:uiPriority w:val="9"/>
     <w:unhideWhenUsed/>
     <w:qFormat/>
@@ -5924,13 +5674,13 @@
       <w:lang w:eastAsia="ja-JP"/>
     </w:rPr>
   </w:style>
-  <w:style w:type="character" w:default="1" w:styleId="DefaultParagraphFont">
+  <w:style w:type="character" w:default="1" w:styleId="Standaardalinea-lettertype">
     <w:name w:val="Default Paragraph Font"/>
     <w:uiPriority w:val="1"/>
     <w:semiHidden/>
     <w:unhideWhenUsed/>
   </w:style>
-  <w:style w:type="table" w:default="1" w:styleId="TableNormal">
+  <w:style w:type="table" w:default="1" w:styleId="Standaardtabel">
     <w:name w:val="Normal Table"/>
     <w:uiPriority w:val="99"/>
     <w:semiHidden/>
@@ -5945,15 +5695,15 @@
       </w:tblCellMar>
     </w:tblPr>
   </w:style>
-  <w:style w:type="numbering" w:default="1" w:styleId="NoList">
+  <w:style w:type="numbering" w:default="1" w:styleId="Geenlijst">
     <w:name w:val="No List"/>
     <w:uiPriority w:val="99"/>
     <w:semiHidden/>
     <w:unhideWhenUsed/>
   </w:style>
-  <w:style w:type="paragraph" w:styleId="NoSpacing">
+  <w:style w:type="paragraph" w:styleId="Geenafstand">
     <w:name w:val="No Spacing"/>
-    <w:link w:val="NoSpacingChar"/>
+    <w:link w:val="GeenafstandChar"/>
     <w:uiPriority w:val="1"/>
     <w:qFormat/>
     <w:rsid w:val="005A6492"/>
@@ -5961,17 +5711,17 @@
       <w:spacing w:after="0" w:line="240" w:lineRule="auto"/>
     </w:pPr>
   </w:style>
-  <w:style w:type="character" w:customStyle="1" w:styleId="NoSpacingChar">
-    <w:name w:val="No Spacing Char"/>
-    <w:basedOn w:val="DefaultParagraphFont"/>
-    <w:link w:val="NoSpacing"/>
+  <w:style w:type="character" w:customStyle="1" w:styleId="GeenafstandChar">
+    <w:name w:val="Geen afstand Char"/>
+    <w:basedOn w:val="Standaardalinea-lettertype"/>
+    <w:link w:val="Geenafstand"/>
     <w:uiPriority w:val="1"/>
     <w:rsid w:val="005A6492"/>
   </w:style>
-  <w:style w:type="paragraph" w:styleId="Header">
+  <w:style w:type="paragraph" w:styleId="Koptekst">
     <w:name w:val="header"/>
-    <w:basedOn w:val="Normal"/>
-    <w:link w:val="HeaderChar"/>
+    <w:basedOn w:val="Standaard"/>
+    <w:link w:val="KoptekstChar"/>
     <w:uiPriority w:val="99"/>
     <w:unhideWhenUsed/>
     <w:rsid w:val="005A6492"/>
@@ -5983,17 +5733,17 @@
       <w:spacing w:after="0" w:line="240" w:lineRule="auto"/>
     </w:pPr>
   </w:style>
-  <w:style w:type="character" w:customStyle="1" w:styleId="HeaderChar">
-    <w:name w:val="Header Char"/>
-    <w:basedOn w:val="DefaultParagraphFont"/>
-    <w:link w:val="Header"/>
+  <w:style w:type="character" w:customStyle="1" w:styleId="KoptekstChar">
+    <w:name w:val="Koptekst Char"/>
+    <w:basedOn w:val="Standaardalinea-lettertype"/>
+    <w:link w:val="Koptekst"/>
     <w:uiPriority w:val="99"/>
     <w:rsid w:val="005A6492"/>
   </w:style>
-  <w:style w:type="paragraph" w:styleId="Footer">
+  <w:style w:type="paragraph" w:styleId="Voettekst">
     <w:name w:val="footer"/>
-    <w:basedOn w:val="Normal"/>
-    <w:link w:val="FooterChar"/>
+    <w:basedOn w:val="Standaard"/>
+    <w:link w:val="VoettekstChar"/>
     <w:uiPriority w:val="99"/>
     <w:unhideWhenUsed/>
     <w:rsid w:val="005A6492"/>
@@ -6005,17 +5755,17 @@
       <w:spacing w:after="0" w:line="240" w:lineRule="auto"/>
     </w:pPr>
   </w:style>
-  <w:style w:type="character" w:customStyle="1" w:styleId="FooterChar">
-    <w:name w:val="Footer Char"/>
-    <w:basedOn w:val="DefaultParagraphFont"/>
-    <w:link w:val="Footer"/>
+  <w:style w:type="character" w:customStyle="1" w:styleId="VoettekstChar">
+    <w:name w:val="Voettekst Char"/>
+    <w:basedOn w:val="Standaardalinea-lettertype"/>
+    <w:link w:val="Voettekst"/>
     <w:uiPriority w:val="99"/>
     <w:rsid w:val="005A6492"/>
   </w:style>
-  <w:style w:type="character" w:customStyle="1" w:styleId="Heading1Char">
-    <w:name w:val="Heading 1 Char"/>
-    <w:basedOn w:val="DefaultParagraphFont"/>
-    <w:link w:val="Heading1"/>
+  <w:style w:type="character" w:customStyle="1" w:styleId="Kop1Char">
+    <w:name w:val="Kop 1 Char"/>
+    <w:basedOn w:val="Standaardalinea-lettertype"/>
+    <w:link w:val="Kop1"/>
     <w:uiPriority w:val="9"/>
     <w:rsid w:val="005A6492"/>
     <w:rPr>
@@ -6025,10 +5775,10 @@
       <w:szCs w:val="32"/>
     </w:rPr>
   </w:style>
-  <w:style w:type="paragraph" w:styleId="TOCHeading">
+  <w:style w:type="paragraph" w:styleId="Kopvaninhoudsopgave">
     <w:name w:val="TOC Heading"/>
-    <w:basedOn w:val="Heading1"/>
-    <w:next w:val="Normal"/>
+    <w:basedOn w:val="Kop1"/>
+    <w:next w:val="Standaard"/>
     <w:uiPriority w:val="39"/>
     <w:unhideWhenUsed/>
     <w:qFormat/>
@@ -6040,10 +5790,10 @@
       <w:lang w:eastAsia="nl-NL"/>
     </w:rPr>
   </w:style>
-  <w:style w:type="paragraph" w:styleId="TOC1">
+  <w:style w:type="paragraph" w:styleId="Inhopg1">
     <w:name w:val="toc 1"/>
-    <w:basedOn w:val="Normal"/>
-    <w:next w:val="Normal"/>
+    <w:basedOn w:val="Standaard"/>
+    <w:next w:val="Standaard"/>
     <w:autoRedefine/>
     <w:uiPriority w:val="39"/>
     <w:unhideWhenUsed/>
@@ -6054,7 +5804,7 @@
   </w:style>
   <w:style w:type="character" w:styleId="Hyperlink">
     <w:name w:val="Hyperlink"/>
-    <w:basedOn w:val="DefaultParagraphFont"/>
+    <w:basedOn w:val="Standaardalinea-lettertype"/>
     <w:uiPriority w:val="99"/>
     <w:unhideWhenUsed/>
     <w:rsid w:val="005A6492"/>
@@ -6063,9 +5813,9 @@
       <w:u w:val="single"/>
     </w:rPr>
   </w:style>
-  <w:style w:type="table" w:styleId="GridTable4-Accent5">
+  <w:style w:type="table" w:customStyle="1" w:styleId="GridTable4Accent5">
     <w:name w:val="Grid Table 4 Accent 5"/>
-    <w:basedOn w:val="TableNormal"/>
+    <w:basedOn w:val="Standaardtabel"/>
     <w:uiPriority w:val="49"/>
     <w:rsid w:val="005B59C2"/>
     <w:pPr>
@@ -6139,10 +5889,10 @@
       </w:tcPr>
     </w:tblStylePr>
   </w:style>
-  <w:style w:type="character" w:customStyle="1" w:styleId="Heading2Char">
-    <w:name w:val="Heading 2 Char"/>
-    <w:basedOn w:val="DefaultParagraphFont"/>
-    <w:link w:val="Heading2"/>
+  <w:style w:type="character" w:customStyle="1" w:styleId="Kop2Char">
+    <w:name w:val="Kop 2 Char"/>
+    <w:basedOn w:val="Standaardalinea-lettertype"/>
+    <w:link w:val="Kop2"/>
     <w:uiPriority w:val="9"/>
     <w:rsid w:val="00010A82"/>
     <w:rPr>
@@ -6153,10 +5903,10 @@
       <w:lang w:eastAsia="ja-JP"/>
     </w:rPr>
   </w:style>
-  <w:style w:type="character" w:customStyle="1" w:styleId="Heading3Char">
-    <w:name w:val="Heading 3 Char"/>
-    <w:basedOn w:val="DefaultParagraphFont"/>
-    <w:link w:val="Heading3"/>
+  <w:style w:type="character" w:customStyle="1" w:styleId="Kop3Char">
+    <w:name w:val="Kop 3 Char"/>
+    <w:basedOn w:val="Standaardalinea-lettertype"/>
+    <w:link w:val="Kop3"/>
     <w:uiPriority w:val="9"/>
     <w:rsid w:val="00010A82"/>
     <w:rPr>
@@ -6167,9 +5917,9 @@
       <w:lang w:eastAsia="ja-JP"/>
     </w:rPr>
   </w:style>
-  <w:style w:type="table" w:styleId="TableGrid">
+  <w:style w:type="table" w:styleId="Tabelraster">
     <w:name w:val="Table Grid"/>
-    <w:basedOn w:val="TableNormal"/>
+    <w:basedOn w:val="Standaardtabel"/>
     <w:uiPriority w:val="39"/>
     <w:rsid w:val="00010A82"/>
     <w:pPr>
@@ -6190,10 +5940,10 @@
       </w:tblBorders>
     </w:tblPr>
   </w:style>
-  <w:style w:type="paragraph" w:styleId="TOC2">
+  <w:style w:type="paragraph" w:styleId="Inhopg2">
     <w:name w:val="toc 2"/>
-    <w:basedOn w:val="Normal"/>
-    <w:next w:val="Normal"/>
+    <w:basedOn w:val="Standaard"/>
+    <w:next w:val="Standaard"/>
     <w:autoRedefine/>
     <w:uiPriority w:val="39"/>
     <w:unhideWhenUsed/>
@@ -6202,6 +5952,575 @@
       <w:spacing w:after="100"/>
       <w:ind w:left="220"/>
     </w:pPr>
+  </w:style>
+  <w:style w:type="paragraph" w:styleId="Ballontekst">
+    <w:name w:val="Balloon Text"/>
+    <w:basedOn w:val="Standaard"/>
+    <w:link w:val="BallontekstChar"/>
+    <w:uiPriority w:val="99"/>
+    <w:semiHidden/>
+    <w:unhideWhenUsed/>
+    <w:rsid w:val="00F24538"/>
+    <w:pPr>
+      <w:spacing w:after="0" w:line="240" w:lineRule="auto"/>
+    </w:pPr>
+    <w:rPr>
+      <w:rFonts w:ascii="Tahoma" w:hAnsi="Tahoma" w:cs="Tahoma"/>
+      <w:sz w:val="16"/>
+      <w:szCs w:val="16"/>
+    </w:rPr>
+  </w:style>
+  <w:style w:type="character" w:customStyle="1" w:styleId="BallontekstChar">
+    <w:name w:val="Ballontekst Char"/>
+    <w:basedOn w:val="Standaardalinea-lettertype"/>
+    <w:link w:val="Ballontekst"/>
+    <w:uiPriority w:val="99"/>
+    <w:semiHidden/>
+    <w:rsid w:val="00F24538"/>
+    <w:rPr>
+      <w:rFonts w:ascii="Tahoma" w:hAnsi="Tahoma" w:cs="Tahoma"/>
+      <w:sz w:val="16"/>
+      <w:szCs w:val="16"/>
+    </w:rPr>
+  </w:style>
+</w:styles>
+</file>
+
+<file path=word/stylesWithEffects.xml><?xml version="1.0" encoding="utf-8"?>
+<w:styles xmlns:wpc="http://schemas.microsoft.com/office/word/2010/wordprocessingCanvas" xmlns:mc="http://schemas.openxmlformats.org/markup-compatibility/2006" xmlns:o="urn:schemas-microsoft-com:office:office" xmlns:r="http://schemas.openxmlformats.org/officeDocument/2006/relationships" xmlns:m="http://schemas.openxmlformats.org/officeDocument/2006/math" xmlns:v="urn:schemas-microsoft-com:vml" xmlns:wp14="http://schemas.microsoft.com/office/word/2010/wordprocessingDrawing" xmlns:wp="http://schemas.openxmlformats.org/drawingml/2006/wordprocessingDrawing" xmlns:w10="urn:schemas-microsoft-com:office:word" xmlns:w="http://schemas.openxmlformats.org/wordprocessingml/2006/main" xmlns:w14="http://schemas.microsoft.com/office/word/2010/wordml" xmlns:wpg="http://schemas.microsoft.com/office/word/2010/wordprocessingGroup" xmlns:wpi="http://schemas.microsoft.com/office/word/2010/wordprocessingInk" xmlns:wne="http://schemas.microsoft.com/office/word/2006/wordml" xmlns:wps="http://schemas.microsoft.com/office/word/2010/wordprocessingShape" mc:Ignorable="w14 wp14">
+  <w:docDefaults>
+    <w:rPrDefault>
+      <w:rPr>
+        <w:rFonts w:asciiTheme="minorHAnsi" w:eastAsiaTheme="minorHAnsi" w:hAnsiTheme="minorHAnsi" w:cstheme="minorBidi"/>
+        <w:sz w:val="22"/>
+        <w:szCs w:val="22"/>
+        <w:lang w:val="nl-NL" w:eastAsia="en-US" w:bidi="ar-SA"/>
+      </w:rPr>
+    </w:rPrDefault>
+    <w:pPrDefault>
+      <w:pPr>
+        <w:spacing w:after="160" w:line="259" w:lineRule="auto"/>
+      </w:pPr>
+    </w:pPrDefault>
+  </w:docDefaults>
+  <w:latentStyles w:defLockedState="0" w:defUIPriority="99" w:defSemiHidden="1" w:defUnhideWhenUsed="1" w:defQFormat="0" w:count="267">
+    <w:lsdException w:name="Normal" w:semiHidden="0" w:uiPriority="0" w:unhideWhenUsed="0" w:qFormat="1"/>
+    <w:lsdException w:name="heading 1" w:semiHidden="0" w:uiPriority="9" w:unhideWhenUsed="0" w:qFormat="1"/>
+    <w:lsdException w:name="heading 2" w:uiPriority="9" w:qFormat="1"/>
+    <w:lsdException w:name="heading 3" w:uiPriority="9" w:qFormat="1"/>
+    <w:lsdException w:name="heading 4" w:uiPriority="9" w:qFormat="1"/>
+    <w:lsdException w:name="heading 5" w:uiPriority="9" w:qFormat="1"/>
+    <w:lsdException w:name="heading 6" w:uiPriority="9" w:qFormat="1"/>
+    <w:lsdException w:name="heading 7" w:uiPriority="9" w:qFormat="1"/>
+    <w:lsdException w:name="heading 8" w:uiPriority="9" w:qFormat="1"/>
+    <w:lsdException w:name="heading 9" w:uiPriority="9" w:qFormat="1"/>
+    <w:lsdException w:name="toc 1" w:uiPriority="39"/>
+    <w:lsdException w:name="toc 2" w:uiPriority="39"/>
+    <w:lsdException w:name="toc 3" w:uiPriority="39"/>
+    <w:lsdException w:name="toc 4" w:uiPriority="39"/>
+    <w:lsdException w:name="toc 5" w:uiPriority="39"/>
+    <w:lsdException w:name="toc 6" w:uiPriority="39"/>
+    <w:lsdException w:name="toc 7" w:uiPriority="39"/>
+    <w:lsdException w:name="toc 8" w:uiPriority="39"/>
+    <w:lsdException w:name="toc 9" w:uiPriority="39"/>
+    <w:lsdException w:name="caption" w:uiPriority="35" w:qFormat="1"/>
+    <w:lsdException w:name="Title" w:semiHidden="0" w:uiPriority="10" w:unhideWhenUsed="0" w:qFormat="1"/>
+    <w:lsdException w:name="Default Paragraph Font" w:uiPriority="1"/>
+    <w:lsdException w:name="Subtitle" w:semiHidden="0" w:uiPriority="11" w:unhideWhenUsed="0" w:qFormat="1"/>
+    <w:lsdException w:name="Strong" w:semiHidden="0" w:uiPriority="22" w:unhideWhenUsed="0" w:qFormat="1"/>
+    <w:lsdException w:name="Emphasis" w:semiHidden="0" w:uiPriority="20" w:unhideWhenUsed="0" w:qFormat="1"/>
+    <w:lsdException w:name="Table Grid" w:semiHidden="0" w:uiPriority="39" w:unhideWhenUsed="0"/>
+    <w:lsdException w:name="Placeholder Text" w:unhideWhenUsed="0"/>
+    <w:lsdException w:name="No Spacing" w:semiHidden="0" w:uiPriority="1" w:unhideWhenUsed="0" w:qFormat="1"/>
+    <w:lsdException w:name="Light Shading" w:semiHidden="0" w:uiPriority="60" w:unhideWhenUsed="0"/>
+    <w:lsdException w:name="Light List" w:semiHidden="0" w:uiPriority="61" w:unhideWhenUsed="0"/>
+    <w:lsdException w:name="Light Grid" w:semiHidden="0" w:uiPriority="62" w:unhideWhenUsed="0"/>
+    <w:lsdException w:name="Medium Shading 1" w:semiHidden="0" w:uiPriority="63" w:unhideWhenUsed="0"/>
+    <w:lsdException w:name="Medium Shading 2" w:semiHidden="0" w:uiPriority="64" w:unhideWhenUsed="0"/>
+    <w:lsdException w:name="Medium List 1" w:semiHidden="0" w:uiPriority="65" w:unhideWhenUsed="0"/>
+    <w:lsdException w:name="Medium List 2" w:semiHidden="0" w:uiPriority="66" w:unhideWhenUsed="0"/>
+    <w:lsdException w:name="Medium Grid 1" w:semiHidden="0" w:uiPriority="67" w:unhideWhenUsed="0"/>
+    <w:lsdException w:name="Medium Grid 2" w:semiHidden="0" w:uiPriority="68" w:unhideWhenUsed="0"/>
+    <w:lsdException w:name="Medium Grid 3" w:semiHidden="0" w:uiPriority="69" w:unhideWhenUsed="0"/>
+    <w:lsdException w:name="Dark List" w:semiHidden="0" w:uiPriority="70" w:unhideWhenUsed="0"/>
+    <w:lsdException w:name="Colorful Shading" w:semiHidden="0" w:uiPriority="71" w:unhideWhenUsed="0"/>
+    <w:lsdException w:name="Colorful List" w:semiHidden="0" w:uiPriority="72" w:unhideWhenUsed="0"/>
+    <w:lsdException w:name="Colorful Grid" w:semiHidden="0" w:uiPriority="73" w:unhideWhenUsed="0"/>
+    <w:lsdException w:name="Light Shading Accent 1" w:semiHidden="0" w:uiPriority="60" w:unhideWhenUsed="0"/>
+    <w:lsdException w:name="Light List Accent 1" w:semiHidden="0" w:uiPriority="61" w:unhideWhenUsed="0"/>
+    <w:lsdException w:name="Light Grid Accent 1" w:semiHidden="0" w:uiPriority="62" w:unhideWhenUsed="0"/>
+    <w:lsdException w:name="Medium Shading 1 Accent 1" w:semiHidden="0" w:uiPriority="63" w:unhideWhenUsed="0"/>
+    <w:lsdException w:name="Medium Shading 2 Accent 1" w:semiHidden="0" w:uiPriority="64" w:unhideWhenUsed="0"/>
+    <w:lsdException w:name="Medium List 1 Accent 1" w:semiHidden="0" w:uiPriority="65" w:unhideWhenUsed="0"/>
+    <w:lsdException w:name="Revision" w:unhideWhenUsed="0"/>
+    <w:lsdException w:name="List Paragraph" w:semiHidden="0" w:uiPriority="34" w:unhideWhenUsed="0" w:qFormat="1"/>
+    <w:lsdException w:name="Quote" w:semiHidden="0" w:uiPriority="29" w:unhideWhenUsed="0" w:qFormat="1"/>
+    <w:lsdException w:name="Intense Quote" w:semiHidden="0" w:uiPriority="30" w:unhideWhenUsed="0" w:qFormat="1"/>
+    <w:lsdException w:name="Medium List 2 Accent 1" w:semiHidden="0" w:uiPriority="66" w:unhideWhenUsed="0"/>
+    <w:lsdException w:name="Medium Grid 1 Accent 1" w:semiHidden="0" w:uiPriority="67" w:unhideWhenUsed="0"/>
+    <w:lsdException w:name="Medium Grid 2 Accent 1" w:semiHidden="0" w:uiPriority="68" w:unhideWhenUsed="0"/>
+    <w:lsdException w:name="Medium Grid 3 Accent 1" w:semiHidden="0" w:uiPriority="69" w:unhideWhenUsed="0"/>
+    <w:lsdException w:name="Dark List Accent 1" w:semiHidden="0" w:uiPriority="70" w:unhideWhenUsed="0"/>
+    <w:lsdException w:name="Colorful Shading Accent 1" w:semiHidden="0" w:uiPriority="71" w:unhideWhenUsed="0"/>
+    <w:lsdException w:name="Colorful List Accent 1" w:semiHidden="0" w:uiPriority="72" w:unhideWhenUsed="0"/>
+    <w:lsdException w:name="Colorful Grid Accent 1" w:semiHidden="0" w:uiPriority="73" w:unhideWhenUsed="0"/>
+    <w:lsdException w:name="Light Shading Accent 2" w:semiHidden="0" w:uiPriority="60" w:unhideWhenUsed="0"/>
+    <w:lsdException w:name="Light List Accent 2" w:semiHidden="0" w:uiPriority="61" w:unhideWhenUsed="0"/>
+    <w:lsdException w:name="Light Grid Accent 2" w:semiHidden="0" w:uiPriority="62" w:unhideWhenUsed="0"/>
+    <w:lsdException w:name="Medium Shading 1 Accent 2" w:semiHidden="0" w:uiPriority="63" w:unhideWhenUsed="0"/>
+    <w:lsdException w:name="Medium Shading 2 Accent 2" w:semiHidden="0" w:uiPriority="64" w:unhideWhenUsed="0"/>
+    <w:lsdException w:name="Medium List 1 Accent 2" w:semiHidden="0" w:uiPriority="65" w:unhideWhenUsed="0"/>
+    <w:lsdException w:name="Medium List 2 Accent 2" w:semiHidden="0" w:uiPriority="66" w:unhideWhenUsed="0"/>
+    <w:lsdException w:name="Medium Grid 1 Accent 2" w:semiHidden="0" w:uiPriority="67" w:unhideWhenUsed="0"/>
+    <w:lsdException w:name="Medium Grid 2 Accent 2" w:semiHidden="0" w:uiPriority="68" w:unhideWhenUsed="0"/>
+    <w:lsdException w:name="Medium Grid 3 Accent 2" w:semiHidden="0" w:uiPriority="69" w:unhideWhenUsed="0"/>
+    <w:lsdException w:name="Dark List Accent 2" w:semiHidden="0" w:uiPriority="70" w:unhideWhenUsed="0"/>
+    <w:lsdException w:name="Colorful Shading Accent 2" w:semiHidden="0" w:uiPriority="71" w:unhideWhenUsed="0"/>
+    <w:lsdException w:name="Colorful List Accent 2" w:semiHidden="0" w:uiPriority="72" w:unhideWhenUsed="0"/>
+    <w:lsdException w:name="Colorful Grid Accent 2" w:semiHidden="0" w:uiPriority="73" w:unhideWhenUsed="0"/>
+    <w:lsdException w:name="Light Shading Accent 3" w:semiHidden="0" w:uiPriority="60" w:unhideWhenUsed="0"/>
+    <w:lsdException w:name="Light List Accent 3" w:semiHidden="0" w:uiPriority="61" w:unhideWhenUsed="0"/>
+    <w:lsdException w:name="Light Grid Accent 3" w:semiHidden="0" w:uiPriority="62" w:unhideWhenUsed="0"/>
+    <w:lsdException w:name="Medium Shading 1 Accent 3" w:semiHidden="0" w:uiPriority="63" w:unhideWhenUsed="0"/>
+    <w:lsdException w:name="Medium Shading 2 Accent 3" w:semiHidden="0" w:uiPriority="64" w:unhideWhenUsed="0"/>
+    <w:lsdException w:name="Medium List 1 Accent 3" w:semiHidden="0" w:uiPriority="65" w:unhideWhenUsed="0"/>
+    <w:lsdException w:name="Medium List 2 Accent 3" w:semiHidden="0" w:uiPriority="66" w:unhideWhenUsed="0"/>
+    <w:lsdException w:name="Medium Grid 1 Accent 3" w:semiHidden="0" w:uiPriority="67" w:unhideWhenUsed="0"/>
+    <w:lsdException w:name="Medium Grid 2 Accent 3" w:semiHidden="0" w:uiPriority="68" w:unhideWhenUsed="0"/>
+    <w:lsdException w:name="Medium Grid 3 Accent 3" w:semiHidden="0" w:uiPriority="69" w:unhideWhenUsed="0"/>
+    <w:lsdException w:name="Dark List Accent 3" w:semiHidden="0" w:uiPriority="70" w:unhideWhenUsed="0"/>
+    <w:lsdException w:name="Colorful Shading Accent 3" w:semiHidden="0" w:uiPriority="71" w:unhideWhenUsed="0"/>
+    <w:lsdException w:name="Colorful List Accent 3" w:semiHidden="0" w:uiPriority="72" w:unhideWhenUsed="0"/>
+    <w:lsdException w:name="Colorful Grid Accent 3" w:semiHidden="0" w:uiPriority="73" w:unhideWhenUsed="0"/>
+    <w:lsdException w:name="Light Shading Accent 4" w:semiHidden="0" w:uiPriority="60" w:unhideWhenUsed="0"/>
+    <w:lsdException w:name="Light List Accent 4" w:semiHidden="0" w:uiPriority="61" w:unhideWhenUsed="0"/>
+    <w:lsdException w:name="Light Grid Accent 4" w:semiHidden="0" w:uiPriority="62" w:unhideWhenUsed="0"/>
+    <w:lsdException w:name="Medium Shading 1 Accent 4" w:semiHidden="0" w:uiPriority="63" w:unhideWhenUsed="0"/>
+    <w:lsdException w:name="Medium Shading 2 Accent 4" w:semiHidden="0" w:uiPriority="64" w:unhideWhenUsed="0"/>
+    <w:lsdException w:name="Medium List 1 Accent 4" w:semiHidden="0" w:uiPriority="65" w:unhideWhenUsed="0"/>
+    <w:lsdException w:name="Medium List 2 Accent 4" w:semiHidden="0" w:uiPriority="66" w:unhideWhenUsed="0"/>
+    <w:lsdException w:name="Medium Grid 1 Accent 4" w:semiHidden="0" w:uiPriority="67" w:unhideWhenUsed="0"/>
+    <w:lsdException w:name="Medium Grid 2 Accent 4" w:semiHidden="0" w:uiPriority="68" w:unhideWhenUsed="0"/>
+    <w:lsdException w:name="Medium Grid 3 Accent 4" w:semiHidden="0" w:uiPriority="69" w:unhideWhenUsed="0"/>
+    <w:lsdException w:name="Dark List Accent 4" w:semiHidden="0" w:uiPriority="70" w:unhideWhenUsed="0"/>
+    <w:lsdException w:name="Colorful Shading Accent 4" w:semiHidden="0" w:uiPriority="71" w:unhideWhenUsed="0"/>
+    <w:lsdException w:name="Colorful List Accent 4" w:semiHidden="0" w:uiPriority="72" w:unhideWhenUsed="0"/>
+    <w:lsdException w:name="Colorful Grid Accent 4" w:semiHidden="0" w:uiPriority="73" w:unhideWhenUsed="0"/>
+    <w:lsdException w:name="Light Shading Accent 5" w:semiHidden="0" w:uiPriority="60" w:unhideWhenUsed="0"/>
+    <w:lsdException w:name="Light List Accent 5" w:semiHidden="0" w:uiPriority="61" w:unhideWhenUsed="0"/>
+    <w:lsdException w:name="Light Grid Accent 5" w:semiHidden="0" w:uiPriority="62" w:unhideWhenUsed="0"/>
+    <w:lsdException w:name="Medium Shading 1 Accent 5" w:semiHidden="0" w:uiPriority="63" w:unhideWhenUsed="0"/>
+    <w:lsdException w:name="Medium Shading 2 Accent 5" w:semiHidden="0" w:uiPriority="64" w:unhideWhenUsed="0"/>
+    <w:lsdException w:name="Medium List 1 Accent 5" w:semiHidden="0" w:uiPriority="65" w:unhideWhenUsed="0"/>
+    <w:lsdException w:name="Medium List 2 Accent 5" w:semiHidden="0" w:uiPriority="66" w:unhideWhenUsed="0"/>
+    <w:lsdException w:name="Medium Grid 1 Accent 5" w:semiHidden="0" w:uiPriority="67" w:unhideWhenUsed="0"/>
+    <w:lsdException w:name="Medium Grid 2 Accent 5" w:semiHidden="0" w:uiPriority="68" w:unhideWhenUsed="0"/>
+    <w:lsdException w:name="Medium Grid 3 Accent 5" w:semiHidden="0" w:uiPriority="69" w:unhideWhenUsed="0"/>
+    <w:lsdException w:name="Dark List Accent 5" w:semiHidden="0" w:uiPriority="70" w:unhideWhenUsed="0"/>
+    <w:lsdException w:name="Colorful Shading Accent 5" w:semiHidden="0" w:uiPriority="71" w:unhideWhenUsed="0"/>
+    <w:lsdException w:name="Colorful List Accent 5" w:semiHidden="0" w:uiPriority="72" w:unhideWhenUsed="0"/>
+    <w:lsdException w:name="Colorful Grid Accent 5" w:semiHidden="0" w:uiPriority="73" w:unhideWhenUsed="0"/>
+    <w:lsdException w:name="Light Shading Accent 6" w:semiHidden="0" w:uiPriority="60" w:unhideWhenUsed="0"/>
+    <w:lsdException w:name="Light List Accent 6" w:semiHidden="0" w:uiPriority="61" w:unhideWhenUsed="0"/>
+    <w:lsdException w:name="Light Grid Accent 6" w:semiHidden="0" w:uiPriority="62" w:unhideWhenUsed="0"/>
+    <w:lsdException w:name="Medium Shading 1 Accent 6" w:semiHidden="0" w:uiPriority="63" w:unhideWhenUsed="0"/>
+    <w:lsdException w:name="Medium Shading 2 Accent 6" w:semiHidden="0" w:uiPriority="64" w:unhideWhenUsed="0"/>
+    <w:lsdException w:name="Medium List 1 Accent 6" w:semiHidden="0" w:uiPriority="65" w:unhideWhenUsed="0"/>
+    <w:lsdException w:name="Medium List 2 Accent 6" w:semiHidden="0" w:uiPriority="66" w:unhideWhenUsed="0"/>
+    <w:lsdException w:name="Medium Grid 1 Accent 6" w:semiHidden="0" w:uiPriority="67" w:unhideWhenUsed="0"/>
+    <w:lsdException w:name="Medium Grid 2 Accent 6" w:semiHidden="0" w:uiPriority="68" w:unhideWhenUsed="0"/>
+    <w:lsdException w:name="Medium Grid 3 Accent 6" w:semiHidden="0" w:uiPriority="69" w:unhideWhenUsed="0"/>
+    <w:lsdException w:name="Dark List Accent 6" w:semiHidden="0" w:uiPriority="70" w:unhideWhenUsed="0"/>
+    <w:lsdException w:name="Colorful Shading Accent 6" w:semiHidden="0" w:uiPriority="71" w:unhideWhenUsed="0"/>
+    <w:lsdException w:name="Colorful List Accent 6" w:semiHidden="0" w:uiPriority="72" w:unhideWhenUsed="0"/>
+    <w:lsdException w:name="Colorful Grid Accent 6" w:semiHidden="0" w:uiPriority="73" w:unhideWhenUsed="0"/>
+    <w:lsdException w:name="Subtle Emphasis" w:semiHidden="0" w:uiPriority="19" w:unhideWhenUsed="0" w:qFormat="1"/>
+    <w:lsdException w:name="Intense Emphasis" w:semiHidden="0" w:uiPriority="21" w:unhideWhenUsed="0" w:qFormat="1"/>
+    <w:lsdException w:name="Subtle Reference" w:semiHidden="0" w:uiPriority="31" w:unhideWhenUsed="0" w:qFormat="1"/>
+    <w:lsdException w:name="Intense Reference" w:semiHidden="0" w:uiPriority="32" w:unhideWhenUsed="0" w:qFormat="1"/>
+    <w:lsdException w:name="Book Title" w:semiHidden="0" w:uiPriority="33" w:unhideWhenUsed="0" w:qFormat="1"/>
+    <w:lsdException w:name="Bibliography" w:uiPriority="37"/>
+    <w:lsdException w:name="TOC Heading" w:uiPriority="39" w:qFormat="1"/>
+  </w:latentStyles>
+  <w:style w:type="paragraph" w:default="1" w:styleId="Standaard">
+    <w:name w:val="Normal"/>
+    <w:qFormat/>
+  </w:style>
+  <w:style w:type="paragraph" w:styleId="Kop1">
+    <w:name w:val="heading 1"/>
+    <w:basedOn w:val="Standaard"/>
+    <w:next w:val="Standaard"/>
+    <w:link w:val="Kop1Char"/>
+    <w:uiPriority w:val="9"/>
+    <w:qFormat/>
+    <w:rsid w:val="005A6492"/>
+    <w:pPr>
+      <w:keepNext/>
+      <w:keepLines/>
+      <w:spacing w:before="240" w:after="0"/>
+      <w:outlineLvl w:val="0"/>
+    </w:pPr>
+    <w:rPr>
+      <w:rFonts w:asciiTheme="majorHAnsi" w:eastAsiaTheme="majorEastAsia" w:hAnsiTheme="majorHAnsi" w:cstheme="majorBidi"/>
+      <w:color w:val="2E74B5" w:themeColor="accent1" w:themeShade="BF"/>
+      <w:sz w:val="32"/>
+      <w:szCs w:val="32"/>
+    </w:rPr>
+  </w:style>
+  <w:style w:type="paragraph" w:styleId="Kop2">
+    <w:name w:val="heading 2"/>
+    <w:basedOn w:val="Standaard"/>
+    <w:next w:val="Standaard"/>
+    <w:link w:val="Kop2Char"/>
+    <w:uiPriority w:val="9"/>
+    <w:unhideWhenUsed/>
+    <w:qFormat/>
+    <w:rsid w:val="00010A82"/>
+    <w:pPr>
+      <w:keepNext/>
+      <w:keepLines/>
+      <w:spacing w:before="40" w:after="0"/>
+      <w:outlineLvl w:val="1"/>
+    </w:pPr>
+    <w:rPr>
+      <w:rFonts w:asciiTheme="majorHAnsi" w:eastAsiaTheme="majorEastAsia" w:hAnsiTheme="majorHAnsi" w:cstheme="majorBidi"/>
+      <w:color w:val="2E74B5" w:themeColor="accent1" w:themeShade="BF"/>
+      <w:sz w:val="26"/>
+      <w:szCs w:val="26"/>
+      <w:lang w:eastAsia="ja-JP"/>
+    </w:rPr>
+  </w:style>
+  <w:style w:type="paragraph" w:styleId="Kop3">
+    <w:name w:val="heading 3"/>
+    <w:basedOn w:val="Standaard"/>
+    <w:next w:val="Standaard"/>
+    <w:link w:val="Kop3Char"/>
+    <w:uiPriority w:val="9"/>
+    <w:unhideWhenUsed/>
+    <w:qFormat/>
+    <w:rsid w:val="00010A82"/>
+    <w:pPr>
+      <w:keepNext/>
+      <w:keepLines/>
+      <w:spacing w:before="40" w:after="0"/>
+      <w:outlineLvl w:val="2"/>
+    </w:pPr>
+    <w:rPr>
+      <w:rFonts w:asciiTheme="majorHAnsi" w:eastAsiaTheme="majorEastAsia" w:hAnsiTheme="majorHAnsi" w:cstheme="majorBidi"/>
+      <w:color w:val="1F4D78" w:themeColor="accent1" w:themeShade="7F"/>
+      <w:sz w:val="24"/>
+      <w:szCs w:val="24"/>
+      <w:lang w:eastAsia="ja-JP"/>
+    </w:rPr>
+  </w:style>
+  <w:style w:type="character" w:default="1" w:styleId="Standaardalinea-lettertype">
+    <w:name w:val="Default Paragraph Font"/>
+    <w:uiPriority w:val="1"/>
+    <w:semiHidden/>
+    <w:unhideWhenUsed/>
+  </w:style>
+  <w:style w:type="table" w:default="1" w:styleId="Standaardtabel">
+    <w:name w:val="Normal Table"/>
+    <w:uiPriority w:val="99"/>
+    <w:semiHidden/>
+    <w:unhideWhenUsed/>
+    <w:tblPr>
+      <w:tblInd w:w="0" w:type="dxa"/>
+      <w:tblCellMar>
+        <w:top w:w="0" w:type="dxa"/>
+        <w:left w:w="108" w:type="dxa"/>
+        <w:bottom w:w="0" w:type="dxa"/>
+        <w:right w:w="108" w:type="dxa"/>
+      </w:tblCellMar>
+    </w:tblPr>
+  </w:style>
+  <w:style w:type="numbering" w:default="1" w:styleId="Geenlijst">
+    <w:name w:val="No List"/>
+    <w:uiPriority w:val="99"/>
+    <w:semiHidden/>
+    <w:unhideWhenUsed/>
+  </w:style>
+  <w:style w:type="paragraph" w:styleId="Geenafstand">
+    <w:name w:val="No Spacing"/>
+    <w:link w:val="GeenafstandChar"/>
+    <w:uiPriority w:val="1"/>
+    <w:qFormat/>
+    <w:rsid w:val="005A6492"/>
+    <w:pPr>
+      <w:spacing w:after="0" w:line="240" w:lineRule="auto"/>
+    </w:pPr>
+  </w:style>
+  <w:style w:type="character" w:customStyle="1" w:styleId="GeenafstandChar">
+    <w:name w:val="Geen afstand Char"/>
+    <w:basedOn w:val="Standaardalinea-lettertype"/>
+    <w:link w:val="Geenafstand"/>
+    <w:uiPriority w:val="1"/>
+    <w:rsid w:val="005A6492"/>
+  </w:style>
+  <w:style w:type="paragraph" w:styleId="Koptekst">
+    <w:name w:val="header"/>
+    <w:basedOn w:val="Standaard"/>
+    <w:link w:val="KoptekstChar"/>
+    <w:uiPriority w:val="99"/>
+    <w:unhideWhenUsed/>
+    <w:rsid w:val="005A6492"/>
+    <w:pPr>
+      <w:tabs>
+        <w:tab w:val="center" w:pos="4536"/>
+        <w:tab w:val="right" w:pos="9072"/>
+      </w:tabs>
+      <w:spacing w:after="0" w:line="240" w:lineRule="auto"/>
+    </w:pPr>
+  </w:style>
+  <w:style w:type="character" w:customStyle="1" w:styleId="KoptekstChar">
+    <w:name w:val="Koptekst Char"/>
+    <w:basedOn w:val="Standaardalinea-lettertype"/>
+    <w:link w:val="Koptekst"/>
+    <w:uiPriority w:val="99"/>
+    <w:rsid w:val="005A6492"/>
+  </w:style>
+  <w:style w:type="paragraph" w:styleId="Voettekst">
+    <w:name w:val="footer"/>
+    <w:basedOn w:val="Standaard"/>
+    <w:link w:val="VoettekstChar"/>
+    <w:uiPriority w:val="99"/>
+    <w:unhideWhenUsed/>
+    <w:rsid w:val="005A6492"/>
+    <w:pPr>
+      <w:tabs>
+        <w:tab w:val="center" w:pos="4536"/>
+        <w:tab w:val="right" w:pos="9072"/>
+      </w:tabs>
+      <w:spacing w:after="0" w:line="240" w:lineRule="auto"/>
+    </w:pPr>
+  </w:style>
+  <w:style w:type="character" w:customStyle="1" w:styleId="VoettekstChar">
+    <w:name w:val="Voettekst Char"/>
+    <w:basedOn w:val="Standaardalinea-lettertype"/>
+    <w:link w:val="Voettekst"/>
+    <w:uiPriority w:val="99"/>
+    <w:rsid w:val="005A6492"/>
+  </w:style>
+  <w:style w:type="character" w:customStyle="1" w:styleId="Kop1Char">
+    <w:name w:val="Kop 1 Char"/>
+    <w:basedOn w:val="Standaardalinea-lettertype"/>
+    <w:link w:val="Kop1"/>
+    <w:uiPriority w:val="9"/>
+    <w:rsid w:val="005A6492"/>
+    <w:rPr>
+      <w:rFonts w:asciiTheme="majorHAnsi" w:eastAsiaTheme="majorEastAsia" w:hAnsiTheme="majorHAnsi" w:cstheme="majorBidi"/>
+      <w:color w:val="2E74B5" w:themeColor="accent1" w:themeShade="BF"/>
+      <w:sz w:val="32"/>
+      <w:szCs w:val="32"/>
+    </w:rPr>
+  </w:style>
+  <w:style w:type="paragraph" w:styleId="Kopvaninhoudsopgave">
+    <w:name w:val="TOC Heading"/>
+    <w:basedOn w:val="Kop1"/>
+    <w:next w:val="Standaard"/>
+    <w:uiPriority w:val="39"/>
+    <w:unhideWhenUsed/>
+    <w:qFormat/>
+    <w:rsid w:val="005A6492"/>
+    <w:pPr>
+      <w:outlineLvl w:val="9"/>
+    </w:pPr>
+    <w:rPr>
+      <w:lang w:eastAsia="nl-NL"/>
+    </w:rPr>
+  </w:style>
+  <w:style w:type="paragraph" w:styleId="Inhopg1">
+    <w:name w:val="toc 1"/>
+    <w:basedOn w:val="Standaard"/>
+    <w:next w:val="Standaard"/>
+    <w:autoRedefine/>
+    <w:uiPriority w:val="39"/>
+    <w:unhideWhenUsed/>
+    <w:rsid w:val="005A6492"/>
+    <w:pPr>
+      <w:spacing w:after="100"/>
+    </w:pPr>
+  </w:style>
+  <w:style w:type="character" w:styleId="Hyperlink">
+    <w:name w:val="Hyperlink"/>
+    <w:basedOn w:val="Standaardalinea-lettertype"/>
+    <w:uiPriority w:val="99"/>
+    <w:unhideWhenUsed/>
+    <w:rsid w:val="005A6492"/>
+    <w:rPr>
+      <w:color w:val="0563C1" w:themeColor="hyperlink"/>
+      <w:u w:val="single"/>
+    </w:rPr>
+  </w:style>
+  <w:style w:type="table" w:customStyle="1" w:styleId="GridTable4Accent5">
+    <w:name w:val="Grid Table 4 Accent 5"/>
+    <w:basedOn w:val="Standaardtabel"/>
+    <w:uiPriority w:val="49"/>
+    <w:rsid w:val="005B59C2"/>
+    <w:pPr>
+      <w:spacing w:after="0" w:line="240" w:lineRule="auto"/>
+    </w:pPr>
+    <w:tblPr>
+      <w:tblStyleRowBandSize w:val="1"/>
+      <w:tblStyleColBandSize w:val="1"/>
+      <w:tblBorders>
+        <w:top w:val="single" w:sz="4" w:space="0" w:color="8EAADB" w:themeColor="accent5" w:themeTint="99"/>
+        <w:left w:val="single" w:sz="4" w:space="0" w:color="8EAADB" w:themeColor="accent5" w:themeTint="99"/>
+        <w:bottom w:val="single" w:sz="4" w:space="0" w:color="8EAADB" w:themeColor="accent5" w:themeTint="99"/>
+        <w:right w:val="single" w:sz="4" w:space="0" w:color="8EAADB" w:themeColor="accent5" w:themeTint="99"/>
+        <w:insideH w:val="single" w:sz="4" w:space="0" w:color="8EAADB" w:themeColor="accent5" w:themeTint="99"/>
+        <w:insideV w:val="single" w:sz="4" w:space="0" w:color="8EAADB" w:themeColor="accent5" w:themeTint="99"/>
+      </w:tblBorders>
+    </w:tblPr>
+    <w:tblStylePr w:type="firstRow">
+      <w:rPr>
+        <w:b/>
+        <w:bCs/>
+        <w:color w:val="FFFFFF" w:themeColor="background1"/>
+      </w:rPr>
+      <w:tblPr/>
+      <w:tcPr>
+        <w:tcBorders>
+          <w:top w:val="single" w:sz="4" w:space="0" w:color="4472C4" w:themeColor="accent5"/>
+          <w:left w:val="single" w:sz="4" w:space="0" w:color="4472C4" w:themeColor="accent5"/>
+          <w:bottom w:val="single" w:sz="4" w:space="0" w:color="4472C4" w:themeColor="accent5"/>
+          <w:right w:val="single" w:sz="4" w:space="0" w:color="4472C4" w:themeColor="accent5"/>
+          <w:insideH w:val="nil"/>
+          <w:insideV w:val="nil"/>
+        </w:tcBorders>
+        <w:shd w:val="clear" w:color="auto" w:fill="4472C4" w:themeFill="accent5"/>
+      </w:tcPr>
+    </w:tblStylePr>
+    <w:tblStylePr w:type="lastRow">
+      <w:rPr>
+        <w:b/>
+        <w:bCs/>
+      </w:rPr>
+      <w:tblPr/>
+      <w:tcPr>
+        <w:tcBorders>
+          <w:top w:val="double" w:sz="4" w:space="0" w:color="4472C4" w:themeColor="accent5"/>
+        </w:tcBorders>
+      </w:tcPr>
+    </w:tblStylePr>
+    <w:tblStylePr w:type="firstCol">
+      <w:rPr>
+        <w:b/>
+        <w:bCs/>
+      </w:rPr>
+    </w:tblStylePr>
+    <w:tblStylePr w:type="lastCol">
+      <w:rPr>
+        <w:b/>
+        <w:bCs/>
+      </w:rPr>
+    </w:tblStylePr>
+    <w:tblStylePr w:type="band1Vert">
+      <w:tblPr/>
+      <w:tcPr>
+        <w:shd w:val="clear" w:color="auto" w:fill="D9E2F3" w:themeFill="accent5" w:themeFillTint="33"/>
+      </w:tcPr>
+    </w:tblStylePr>
+    <w:tblStylePr w:type="band1Horz">
+      <w:tblPr/>
+      <w:tcPr>
+        <w:shd w:val="clear" w:color="auto" w:fill="D9E2F3" w:themeFill="accent5" w:themeFillTint="33"/>
+      </w:tcPr>
+    </w:tblStylePr>
+  </w:style>
+  <w:style w:type="character" w:customStyle="1" w:styleId="Kop2Char">
+    <w:name w:val="Kop 2 Char"/>
+    <w:basedOn w:val="Standaardalinea-lettertype"/>
+    <w:link w:val="Kop2"/>
+    <w:uiPriority w:val="9"/>
+    <w:rsid w:val="00010A82"/>
+    <w:rPr>
+      <w:rFonts w:asciiTheme="majorHAnsi" w:eastAsiaTheme="majorEastAsia" w:hAnsiTheme="majorHAnsi" w:cstheme="majorBidi"/>
+      <w:color w:val="2E74B5" w:themeColor="accent1" w:themeShade="BF"/>
+      <w:sz w:val="26"/>
+      <w:szCs w:val="26"/>
+      <w:lang w:eastAsia="ja-JP"/>
+    </w:rPr>
+  </w:style>
+  <w:style w:type="character" w:customStyle="1" w:styleId="Kop3Char">
+    <w:name w:val="Kop 3 Char"/>
+    <w:basedOn w:val="Standaardalinea-lettertype"/>
+    <w:link w:val="Kop3"/>
+    <w:uiPriority w:val="9"/>
+    <w:rsid w:val="00010A82"/>
+    <w:rPr>
+      <w:rFonts w:asciiTheme="majorHAnsi" w:eastAsiaTheme="majorEastAsia" w:hAnsiTheme="majorHAnsi" w:cstheme="majorBidi"/>
+      <w:color w:val="1F4D78" w:themeColor="accent1" w:themeShade="7F"/>
+      <w:sz w:val="24"/>
+      <w:szCs w:val="24"/>
+      <w:lang w:eastAsia="ja-JP"/>
+    </w:rPr>
+  </w:style>
+  <w:style w:type="table" w:styleId="Tabelraster">
+    <w:name w:val="Table Grid"/>
+    <w:basedOn w:val="Standaardtabel"/>
+    <w:uiPriority w:val="39"/>
+    <w:rsid w:val="00010A82"/>
+    <w:pPr>
+      <w:spacing w:after="0" w:line="240" w:lineRule="auto"/>
+    </w:pPr>
+    <w:rPr>
+      <w:rFonts w:eastAsiaTheme="minorEastAsia"/>
+      <w:lang w:eastAsia="ja-JP"/>
+    </w:rPr>
+    <w:tblPr>
+      <w:tblBorders>
+        <w:top w:val="single" w:sz="4" w:space="0" w:color="auto"/>
+        <w:left w:val="single" w:sz="4" w:space="0" w:color="auto"/>
+        <w:bottom w:val="single" w:sz="4" w:space="0" w:color="auto"/>
+        <w:right w:val="single" w:sz="4" w:space="0" w:color="auto"/>
+        <w:insideH w:val="single" w:sz="4" w:space="0" w:color="auto"/>
+        <w:insideV w:val="single" w:sz="4" w:space="0" w:color="auto"/>
+      </w:tblBorders>
+    </w:tblPr>
+  </w:style>
+  <w:style w:type="paragraph" w:styleId="Inhopg2">
+    <w:name w:val="toc 2"/>
+    <w:basedOn w:val="Standaard"/>
+    <w:next w:val="Standaard"/>
+    <w:autoRedefine/>
+    <w:uiPriority w:val="39"/>
+    <w:unhideWhenUsed/>
+    <w:rsid w:val="0061357E"/>
+    <w:pPr>
+      <w:spacing w:after="100"/>
+      <w:ind w:left="220"/>
+    </w:pPr>
+  </w:style>
+  <w:style w:type="paragraph" w:styleId="Ballontekst">
+    <w:name w:val="Balloon Text"/>
+    <w:basedOn w:val="Standaard"/>
+    <w:link w:val="BallontekstChar"/>
+    <w:uiPriority w:val="99"/>
+    <w:semiHidden/>
+    <w:unhideWhenUsed/>
+    <w:rsid w:val="00F24538"/>
+    <w:pPr>
+      <w:spacing w:after="0" w:line="240" w:lineRule="auto"/>
+    </w:pPr>
+    <w:rPr>
+      <w:rFonts w:ascii="Tahoma" w:hAnsi="Tahoma" w:cs="Tahoma"/>
+      <w:sz w:val="16"/>
+      <w:szCs w:val="16"/>
+    </w:rPr>
+  </w:style>
+  <w:style w:type="character" w:customStyle="1" w:styleId="BallontekstChar">
+    <w:name w:val="Ballontekst Char"/>
+    <w:basedOn w:val="Standaardalinea-lettertype"/>
+    <w:link w:val="Ballontekst"/>
+    <w:uiPriority w:val="99"/>
+    <w:semiHidden/>
+    <w:rsid w:val="00F24538"/>
+    <w:rPr>
+      <w:rFonts w:ascii="Tahoma" w:hAnsi="Tahoma" w:cs="Tahoma"/>
+      <w:sz w:val="16"/>
+      <w:szCs w:val="16"/>
+    </w:rPr>
   </w:style>
 </w:styles>
 </file>
@@ -6461,7 +6780,7 @@
   <a:extraClrSchemeLst/>
   <a:extLst>
     <a:ext uri="{05A4C25C-085E-4340-85A3-A5531E510DB2}">
-      <thm15:themeFamily xmlns:thm15="http://schemas.microsoft.com/office/thememl/2012/main" name="Office Theme" id="{62F939B6-93AF-4DB8-9C6B-D6C7DFDC589F}" vid="{4A3C46E8-61CC-4603-A589-7422A47A8E4A}"/>
+      <thm15:themeFamily xmlns:thm15="http://schemas.microsoft.com/office/thememl/2012/main" xmlns="" name="Office Theme" id="{62F939B6-93AF-4DB8-9C6B-D6C7DFDC589F}" vid="{4A3C46E8-61CC-4603-A589-7422A47A8E4A}"/>
     </a:ext>
   </a:extLst>
 </a:theme>
@@ -6491,7 +6810,7 @@
 </file>
 
 <file path=customXml/itemProps2.xml><?xml version="1.0" encoding="utf-8"?>
-<ds:datastoreItem xmlns:ds="http://schemas.openxmlformats.org/officeDocument/2006/customXml" ds:itemID="{428D2CD3-3059-4ED1-8FAD-AFD70B1B5B79}">
+<ds:datastoreItem xmlns:ds="http://schemas.openxmlformats.org/officeDocument/2006/customXml" ds:itemID="{55BA2F08-EEE4-45C5-A667-CB9E41AF8D42}">
   <ds:schemaRefs>
     <ds:schemaRef ds:uri="http://schemas.openxmlformats.org/officeDocument/2006/bibliography"/>
   </ds:schemaRefs>

</xml_diff>